<commit_message>
Update section 4 with Mermaid diagrams for all UML diagrams
Co-authored-by: irfan-ghzl <106226088+irfan-ghzl@users.noreply.github.com>
</commit_message>
<xml_diff>
--- a/JURNAL_SISTEM_PENGADUAN_MASYARAKAT.docx
+++ b/JURNAL_SISTEM_PENGADUAN_MASYARAKAT.docx
@@ -1561,139 +1561,342 @@
         <w:pStyle w:val="FirstParagraph"/>
       </w:pPr>
       <w:r>
-        <w:t xml:space="preserve">Use Case Diagram menggambarkan interaksi antara aktor dengan sistem. Terdapat tiga aktor utama dalam sistem:</w:t>
-      </w:r>
-    </w:p>
-    <w:p>
-      <w:pPr>
-        <w:pStyle w:val="BodyText"/>
-      </w:pPr>
-      <w:r>
-        <w:rPr>
-          <w:bCs/>
-          <w:b/>
-        </w:rPr>
-        <w:t xml:space="preserve">Masyarakat:</w:t>
-      </w:r>
-      <w:r>
-        <w:t xml:space="preserve"> </w:t>
-      </w:r>
-      <w:r>
-        <w:t xml:space="preserve">- Registrasi Akun</w:t>
-      </w:r>
-      <w:r>
-        <w:t xml:space="preserve"> </w:t>
-      </w:r>
-      <w:r>
-        <w:t xml:space="preserve">- Login</w:t>
-      </w:r>
-      <w:r>
-        <w:t xml:space="preserve"> </w:t>
-      </w:r>
-      <w:r>
-        <w:t xml:space="preserve">- Buat Pengaduan</w:t>
-      </w:r>
-      <w:r>
-        <w:t xml:space="preserve"> </w:t>
-      </w:r>
-      <w:r>
-        <w:t xml:space="preserve">- Lihat Status Pengaduan</w:t>
-      </w:r>
-      <w:r>
-        <w:t xml:space="preserve"> </w:t>
-      </w:r>
-      <w:r>
-        <w:t xml:space="preserve">- Update Pengaduan</w:t>
-      </w:r>
-      <w:r>
-        <w:t xml:space="preserve"> </w:t>
-      </w:r>
-      <w:r>
-        <w:t xml:space="preserve">- Hapus Pengaduan</w:t>
-      </w:r>
-      <w:r>
-        <w:t xml:space="preserve"> </w:t>
-      </w:r>
-      <w:r>
-        <w:t xml:space="preserve">- Berikan Rating</w:t>
-      </w:r>
-    </w:p>
-    <w:p>
-      <w:pPr>
-        <w:pStyle w:val="BodyText"/>
-      </w:pPr>
-      <w:r>
-        <w:rPr>
-          <w:bCs/>
-          <w:b/>
-        </w:rPr>
-        <w:t xml:space="preserve">Petugas:</w:t>
-      </w:r>
-      <w:r>
-        <w:t xml:space="preserve"> </w:t>
-      </w:r>
-      <w:r>
-        <w:t xml:space="preserve">- Login</w:t>
-      </w:r>
-      <w:r>
-        <w:t xml:space="preserve"> </w:t>
-      </w:r>
-      <w:r>
-        <w:t xml:space="preserve">- Kelola Pengaduan</w:t>
-      </w:r>
-      <w:r>
-        <w:t xml:space="preserve"> </w:t>
-      </w:r>
-      <w:r>
-        <w:t xml:space="preserve">- Tanggapi Pengaduan</w:t>
-      </w:r>
-      <w:r>
-        <w:t xml:space="preserve"> </w:t>
-      </w:r>
-      <w:r>
-        <w:t xml:space="preserve">- Update Status Pengaduan</w:t>
-      </w:r>
-    </w:p>
-    <w:p>
-      <w:pPr>
-        <w:pStyle w:val="BodyText"/>
-      </w:pPr>
-      <w:r>
-        <w:rPr>
-          <w:bCs/>
-          <w:b/>
-        </w:rPr>
-        <w:t xml:space="preserve">Admin:</w:t>
-      </w:r>
-      <w:r>
-        <w:t xml:space="preserve"> </w:t>
-      </w:r>
-      <w:r>
-        <w:t xml:space="preserve">- Login</w:t>
-      </w:r>
-      <w:r>
-        <w:t xml:space="preserve"> </w:t>
-      </w:r>
-      <w:r>
-        <w:t xml:space="preserve">- Buat Laporan</w:t>
-      </w:r>
-      <w:r>
-        <w:t xml:space="preserve"> </w:t>
-      </w:r>
-      <w:r>
-        <w:t xml:space="preserve">- Kelola Pengguna</w:t>
-      </w:r>
-      <w:r>
-        <w:t xml:space="preserve"> </w:t>
-      </w:r>
-      <w:r>
-        <w:t xml:space="preserve">- Kelola Kategori</w:t>
-      </w:r>
-      <w:r>
-        <w:t xml:space="preserve"> </w:t>
-      </w:r>
-      <w:r>
-        <w:t xml:space="preserve">- Kelola Pengaduan</w:t>
+        <w:t xml:space="preserve">Use Case Diagram menggambarkan interaksi antara aktor dengan sistem. Terdapat tiga aktor utama dalam sistem: Masyarakat, Petugas, dan Admin.</w:t>
+      </w:r>
+    </w:p>
+    <w:p>
+      <w:pPr>
+        <w:pStyle w:val="SourceCode"/>
+      </w:pPr>
+      <w:r>
+        <w:rPr>
+          <w:rStyle w:val="VerbatimChar"/>
+        </w:rPr>
+        <w:t xml:space="preserve">graph TB</w:t>
+      </w:r>
+      <w:r>
+        <w:br/>
+      </w:r>
+      <w:r>
+        <w:rPr>
+          <w:rStyle w:val="VerbatimChar"/>
+        </w:rPr>
+        <w:t xml:space="preserve">    subgraph "Sistem Pengaduan Masyarakat"</w:t>
+      </w:r>
+      <w:r>
+        <w:br/>
+      </w:r>
+      <w:r>
+        <w:rPr>
+          <w:rStyle w:val="VerbatimChar"/>
+        </w:rPr>
+        <w:t xml:space="preserve">        UC1[Registrasi Akun]</w:t>
+      </w:r>
+      <w:r>
+        <w:br/>
+      </w:r>
+      <w:r>
+        <w:rPr>
+          <w:rStyle w:val="VerbatimChar"/>
+        </w:rPr>
+        <w:t xml:space="preserve">        UC2[Login]</w:t>
+      </w:r>
+      <w:r>
+        <w:br/>
+      </w:r>
+      <w:r>
+        <w:rPr>
+          <w:rStyle w:val="VerbatimChar"/>
+        </w:rPr>
+        <w:t xml:space="preserve">        UC3[Buat Pengaduan]</w:t>
+      </w:r>
+      <w:r>
+        <w:br/>
+      </w:r>
+      <w:r>
+        <w:rPr>
+          <w:rStyle w:val="VerbatimChar"/>
+        </w:rPr>
+        <w:t xml:space="preserve">        UC4[Lihat Status Pengaduan]</w:t>
+      </w:r>
+      <w:r>
+        <w:br/>
+      </w:r>
+      <w:r>
+        <w:rPr>
+          <w:rStyle w:val="VerbatimChar"/>
+        </w:rPr>
+        <w:t xml:space="preserve">        UC5[Update Pengaduan]</w:t>
+      </w:r>
+      <w:r>
+        <w:br/>
+      </w:r>
+      <w:r>
+        <w:rPr>
+          <w:rStyle w:val="VerbatimChar"/>
+        </w:rPr>
+        <w:t xml:space="preserve">        UC6[Hapus Pengaduan]</w:t>
+      </w:r>
+      <w:r>
+        <w:br/>
+      </w:r>
+      <w:r>
+        <w:rPr>
+          <w:rStyle w:val="VerbatimChar"/>
+        </w:rPr>
+        <w:t xml:space="preserve">        UC7[Kelola Pengaduan]</w:t>
+      </w:r>
+      <w:r>
+        <w:br/>
+      </w:r>
+      <w:r>
+        <w:rPr>
+          <w:rStyle w:val="VerbatimChar"/>
+        </w:rPr>
+        <w:t xml:space="preserve">        UC8[Tanggapi Pengaduan]</w:t>
+      </w:r>
+      <w:r>
+        <w:br/>
+      </w:r>
+      <w:r>
+        <w:rPr>
+          <w:rStyle w:val="VerbatimChar"/>
+        </w:rPr>
+        <w:t xml:space="preserve">        UC9[Update Status Pengaduan]</w:t>
+      </w:r>
+      <w:r>
+        <w:br/>
+      </w:r>
+      <w:r>
+        <w:rPr>
+          <w:rStyle w:val="VerbatimChar"/>
+        </w:rPr>
+        <w:t xml:space="preserve">        UC10[Buat Laporan]</w:t>
+      </w:r>
+      <w:r>
+        <w:br/>
+      </w:r>
+      <w:r>
+        <w:rPr>
+          <w:rStyle w:val="VerbatimChar"/>
+        </w:rPr>
+        <w:t xml:space="preserve">        UC11[Kelola Pengguna]</w:t>
+      </w:r>
+      <w:r>
+        <w:br/>
+      </w:r>
+      <w:r>
+        <w:rPr>
+          <w:rStyle w:val="VerbatimChar"/>
+        </w:rPr>
+        <w:t xml:space="preserve">        UC12[Kelola Kategori]</w:t>
+      </w:r>
+      <w:r>
+        <w:br/>
+      </w:r>
+      <w:r>
+        <w:rPr>
+          <w:rStyle w:val="VerbatimChar"/>
+        </w:rPr>
+        <w:t xml:space="preserve">    end</w:t>
+      </w:r>
+      <w:r>
+        <w:br/>
+      </w:r>
+      <w:r>
+        <w:rPr>
+          <w:rStyle w:val="VerbatimChar"/>
+        </w:rPr>
+        <w:t xml:space="preserve">    </w:t>
+      </w:r>
+      <w:r>
+        <w:br/>
+      </w:r>
+      <w:r>
+        <w:rPr>
+          <w:rStyle w:val="VerbatimChar"/>
+        </w:rPr>
+        <w:t xml:space="preserve">    Masyarakat((Masyarakat))</w:t>
+      </w:r>
+      <w:r>
+        <w:br/>
+      </w:r>
+      <w:r>
+        <w:rPr>
+          <w:rStyle w:val="VerbatimChar"/>
+        </w:rPr>
+        <w:t xml:space="preserve">    Petugas((Petugas))</w:t>
+      </w:r>
+      <w:r>
+        <w:br/>
+      </w:r>
+      <w:r>
+        <w:rPr>
+          <w:rStyle w:val="VerbatimChar"/>
+        </w:rPr>
+        <w:t xml:space="preserve">    Admin((Admin))</w:t>
+      </w:r>
+      <w:r>
+        <w:br/>
+      </w:r>
+      <w:r>
+        <w:rPr>
+          <w:rStyle w:val="VerbatimChar"/>
+        </w:rPr>
+        <w:t xml:space="preserve">    </w:t>
+      </w:r>
+      <w:r>
+        <w:br/>
+      </w:r>
+      <w:r>
+        <w:rPr>
+          <w:rStyle w:val="VerbatimChar"/>
+        </w:rPr>
+        <w:t xml:space="preserve">    Masyarakat --&gt; UC1</w:t>
+      </w:r>
+      <w:r>
+        <w:br/>
+      </w:r>
+      <w:r>
+        <w:rPr>
+          <w:rStyle w:val="VerbatimChar"/>
+        </w:rPr>
+        <w:t xml:space="preserve">    Masyarakat --&gt; UC2</w:t>
+      </w:r>
+      <w:r>
+        <w:br/>
+      </w:r>
+      <w:r>
+        <w:rPr>
+          <w:rStyle w:val="VerbatimChar"/>
+        </w:rPr>
+        <w:t xml:space="preserve">    Masyarakat --&gt; UC3</w:t>
+      </w:r>
+      <w:r>
+        <w:br/>
+      </w:r>
+      <w:r>
+        <w:rPr>
+          <w:rStyle w:val="VerbatimChar"/>
+        </w:rPr>
+        <w:t xml:space="preserve">    Masyarakat --&gt; UC4</w:t>
+      </w:r>
+      <w:r>
+        <w:br/>
+      </w:r>
+      <w:r>
+        <w:rPr>
+          <w:rStyle w:val="VerbatimChar"/>
+        </w:rPr>
+        <w:t xml:space="preserve">    Masyarakat --&gt; UC5</w:t>
+      </w:r>
+      <w:r>
+        <w:br/>
+      </w:r>
+      <w:r>
+        <w:rPr>
+          <w:rStyle w:val="VerbatimChar"/>
+        </w:rPr>
+        <w:t xml:space="preserve">    Masyarakat --&gt; UC6</w:t>
+      </w:r>
+      <w:r>
+        <w:br/>
+      </w:r>
+      <w:r>
+        <w:rPr>
+          <w:rStyle w:val="VerbatimChar"/>
+        </w:rPr>
+        <w:t xml:space="preserve">    </w:t>
+      </w:r>
+      <w:r>
+        <w:br/>
+      </w:r>
+      <w:r>
+        <w:rPr>
+          <w:rStyle w:val="VerbatimChar"/>
+        </w:rPr>
+        <w:t xml:space="preserve">    Petugas --&gt; UC2</w:t>
+      </w:r>
+      <w:r>
+        <w:br/>
+      </w:r>
+      <w:r>
+        <w:rPr>
+          <w:rStyle w:val="VerbatimChar"/>
+        </w:rPr>
+        <w:t xml:space="preserve">    Petugas --&gt; UC7</w:t>
+      </w:r>
+      <w:r>
+        <w:br/>
+      </w:r>
+      <w:r>
+        <w:rPr>
+          <w:rStyle w:val="VerbatimChar"/>
+        </w:rPr>
+        <w:t xml:space="preserve">    Petugas --&gt; UC8</w:t>
+      </w:r>
+      <w:r>
+        <w:br/>
+      </w:r>
+      <w:r>
+        <w:rPr>
+          <w:rStyle w:val="VerbatimChar"/>
+        </w:rPr>
+        <w:t xml:space="preserve">    Petugas --&gt; UC9</w:t>
+      </w:r>
+      <w:r>
+        <w:br/>
+      </w:r>
+      <w:r>
+        <w:rPr>
+          <w:rStyle w:val="VerbatimChar"/>
+        </w:rPr>
+        <w:t xml:space="preserve">    </w:t>
+      </w:r>
+      <w:r>
+        <w:br/>
+      </w:r>
+      <w:r>
+        <w:rPr>
+          <w:rStyle w:val="VerbatimChar"/>
+        </w:rPr>
+        <w:t xml:space="preserve">    Admin --&gt; UC2</w:t>
+      </w:r>
+      <w:r>
+        <w:br/>
+      </w:r>
+      <w:r>
+        <w:rPr>
+          <w:rStyle w:val="VerbatimChar"/>
+        </w:rPr>
+        <w:t xml:space="preserve">    Admin --&gt; UC10</w:t>
+      </w:r>
+      <w:r>
+        <w:br/>
+      </w:r>
+      <w:r>
+        <w:rPr>
+          <w:rStyle w:val="VerbatimChar"/>
+        </w:rPr>
+        <w:t xml:space="preserve">    Admin --&gt; UC11</w:t>
+      </w:r>
+      <w:r>
+        <w:br/>
+      </w:r>
+      <w:r>
+        <w:rPr>
+          <w:rStyle w:val="VerbatimChar"/>
+        </w:rPr>
+        <w:t xml:space="preserve">    Admin --&gt; UC12</w:t>
+      </w:r>
+      <w:r>
+        <w:br/>
+      </w:r>
+      <w:r>
+        <w:rPr>
+          <w:rStyle w:val="VerbatimChar"/>
+        </w:rPr>
+        <w:t xml:space="preserve">    Admin --&gt; UC7</w:t>
       </w:r>
     </w:p>
     <w:bookmarkEnd w:id="36"/>
@@ -1711,91 +1914,360 @@
         <w:pStyle w:val="FirstParagraph"/>
       </w:pPr>
       <w:r>
-        <w:t xml:space="preserve">Activity Diagram menggambarkan alur proses pengaduan dalam sistem:</w:t>
-      </w:r>
-    </w:p>
-    <w:p>
-      <w:pPr>
-        <w:numPr>
-          <w:ilvl w:val="0"/>
-          <w:numId w:val="1006"/>
-        </w:numPr>
-        <w:pStyle w:val="Compact"/>
-      </w:pPr>
-      <w:r>
-        <w:rPr>
-          <w:bCs/>
-          <w:b/>
-        </w:rPr>
-        <w:t xml:space="preserve">Proses Registrasi dan Login:</w:t>
-      </w:r>
-    </w:p>
-    <w:p>
-      <w:pPr>
-        <w:numPr>
-          <w:ilvl w:val="1"/>
-          <w:numId w:val="1007"/>
-        </w:numPr>
-        <w:pStyle w:val="Compact"/>
-      </w:pPr>
-      <w:r>
-        <w:t xml:space="preserve">User mengakses sistem → Cek status login → Jika belum, registrasi/login → Autentikasi → Dashboard</w:t>
-      </w:r>
-    </w:p>
-    <w:p>
-      <w:pPr>
-        <w:numPr>
-          <w:ilvl w:val="0"/>
-          <w:numId w:val="1006"/>
-        </w:numPr>
-        <w:pStyle w:val="Compact"/>
-      </w:pPr>
-      <w:r>
-        <w:rPr>
-          <w:bCs/>
-          <w:b/>
-        </w:rPr>
-        <w:t xml:space="preserve">Proses Pembuatan Pengaduan:</w:t>
-      </w:r>
-    </w:p>
-    <w:p>
-      <w:pPr>
-        <w:numPr>
-          <w:ilvl w:val="1"/>
-          <w:numId w:val="1008"/>
-        </w:numPr>
-        <w:pStyle w:val="Compact"/>
-      </w:pPr>
-      <w:r>
-        <w:t xml:space="preserve">User membuat pengaduan → Isi form → Upload bukti → Validasi → Submit → Notifikasi → Assign ke petugas</w:t>
-      </w:r>
-    </w:p>
-    <w:p>
-      <w:pPr>
-        <w:numPr>
-          <w:ilvl w:val="0"/>
-          <w:numId w:val="1006"/>
-        </w:numPr>
-        <w:pStyle w:val="Compact"/>
-      </w:pPr>
-      <w:r>
-        <w:rPr>
-          <w:bCs/>
-          <w:b/>
-        </w:rPr>
-        <w:t xml:space="preserve">Proses Penanganan Pengaduan:</w:t>
-      </w:r>
-    </w:p>
-    <w:p>
-      <w:pPr>
-        <w:numPr>
-          <w:ilvl w:val="1"/>
-          <w:numId w:val="1009"/>
-        </w:numPr>
-        <w:pStyle w:val="Compact"/>
-      </w:pPr>
-      <w:r>
-        <w:t xml:space="preserve">Petugas review pengaduan → Validasi → Proses/Tolak → Update status → Buat tanggapan → Notifikasi ke masyarakat</w:t>
+        <w:t xml:space="preserve">Activity Diagram menggambarkan alur proses pengaduan dalam sistem dari registrasi hingga penyelesaian pengaduan.</w:t>
+      </w:r>
+    </w:p>
+    <w:p>
+      <w:pPr>
+        <w:pStyle w:val="SourceCode"/>
+      </w:pPr>
+      <w:r>
+        <w:rPr>
+          <w:rStyle w:val="VerbatimChar"/>
+        </w:rPr>
+        <w:t xml:space="preserve">flowchart TD</w:t>
+      </w:r>
+      <w:r>
+        <w:br/>
+      </w:r>
+      <w:r>
+        <w:rPr>
+          <w:rStyle w:val="VerbatimChar"/>
+        </w:rPr>
+        <w:t xml:space="preserve">    Start([Mulai]) --&gt; Login{User&lt;br/&gt;Login?}</w:t>
+      </w:r>
+      <w:r>
+        <w:br/>
+      </w:r>
+      <w:r>
+        <w:rPr>
+          <w:rStyle w:val="VerbatimChar"/>
+        </w:rPr>
+        <w:t xml:space="preserve">    Login --&gt;|Belum| Register[Registrasi Akun]</w:t>
+      </w:r>
+      <w:r>
+        <w:br/>
+      </w:r>
+      <w:r>
+        <w:rPr>
+          <w:rStyle w:val="VerbatimChar"/>
+        </w:rPr>
+        <w:t xml:space="preserve">    Register --&gt; LoginForm[Form Login]</w:t>
+      </w:r>
+      <w:r>
+        <w:br/>
+      </w:r>
+      <w:r>
+        <w:rPr>
+          <w:rStyle w:val="VerbatimChar"/>
+        </w:rPr>
+        <w:t xml:space="preserve">    Login --&gt;|Sudah| LoginForm</w:t>
+      </w:r>
+      <w:r>
+        <w:br/>
+      </w:r>
+      <w:r>
+        <w:rPr>
+          <w:rStyle w:val="VerbatimChar"/>
+        </w:rPr>
+        <w:t xml:space="preserve">    LoginForm --&gt; Auth{Autentikasi&lt;br/&gt;Berhasil?}</w:t>
+      </w:r>
+      <w:r>
+        <w:br/>
+      </w:r>
+      <w:r>
+        <w:rPr>
+          <w:rStyle w:val="VerbatimChar"/>
+        </w:rPr>
+        <w:t xml:space="preserve">    Auth --&gt;|Tidak| LoginForm</w:t>
+      </w:r>
+      <w:r>
+        <w:br/>
+      </w:r>
+      <w:r>
+        <w:rPr>
+          <w:rStyle w:val="VerbatimChar"/>
+        </w:rPr>
+        <w:t xml:space="preserve">    Auth --&gt;|Ya| Dashboard[Dashboard]</w:t>
+      </w:r>
+      <w:r>
+        <w:br/>
+      </w:r>
+      <w:r>
+        <w:rPr>
+          <w:rStyle w:val="VerbatimChar"/>
+        </w:rPr>
+        <w:t xml:space="preserve">    </w:t>
+      </w:r>
+      <w:r>
+        <w:br/>
+      </w:r>
+      <w:r>
+        <w:rPr>
+          <w:rStyle w:val="VerbatimChar"/>
+        </w:rPr>
+        <w:t xml:space="preserve">    Dashboard --&gt; BuatPengaduan[Buat Pengaduan Baru]</w:t>
+      </w:r>
+      <w:r>
+        <w:br/>
+      </w:r>
+      <w:r>
+        <w:rPr>
+          <w:rStyle w:val="VerbatimChar"/>
+        </w:rPr>
+        <w:t xml:space="preserve">    BuatPengaduan --&gt; IsiForm[Isi Form Pengaduan]</w:t>
+      </w:r>
+      <w:r>
+        <w:br/>
+      </w:r>
+      <w:r>
+        <w:rPr>
+          <w:rStyle w:val="VerbatimChar"/>
+        </w:rPr>
+        <w:t xml:space="preserve">    IsiForm --&gt; UploadBukti[Upload Bukti/Foto]</w:t>
+      </w:r>
+      <w:r>
+        <w:br/>
+      </w:r>
+      <w:r>
+        <w:rPr>
+          <w:rStyle w:val="VerbatimChar"/>
+        </w:rPr>
+        <w:t xml:space="preserve">    UploadBukti --&gt; ValidasiForm{Form&lt;br/&gt;Valid?}</w:t>
+      </w:r>
+      <w:r>
+        <w:br/>
+      </w:r>
+      <w:r>
+        <w:rPr>
+          <w:rStyle w:val="VerbatimChar"/>
+        </w:rPr>
+        <w:t xml:space="preserve">    ValidasiForm --&gt;|Tidak| IsiForm</w:t>
+      </w:r>
+      <w:r>
+        <w:br/>
+      </w:r>
+      <w:r>
+        <w:rPr>
+          <w:rStyle w:val="VerbatimChar"/>
+        </w:rPr>
+        <w:t xml:space="preserve">    ValidasiForm --&gt;|Ya| Submit[Submit Pengaduan]</w:t>
+      </w:r>
+      <w:r>
+        <w:br/>
+      </w:r>
+      <w:r>
+        <w:rPr>
+          <w:rStyle w:val="VerbatimChar"/>
+        </w:rPr>
+        <w:t xml:space="preserve">    </w:t>
+      </w:r>
+      <w:r>
+        <w:br/>
+      </w:r>
+      <w:r>
+        <w:rPr>
+          <w:rStyle w:val="VerbatimChar"/>
+        </w:rPr>
+        <w:t xml:space="preserve">    Submit --&gt; Notif1[Notifikasi ke Masyarakat]</w:t>
+      </w:r>
+      <w:r>
+        <w:br/>
+      </w:r>
+      <w:r>
+        <w:rPr>
+          <w:rStyle w:val="VerbatimChar"/>
+        </w:rPr>
+        <w:t xml:space="preserve">    Submit --&gt; AssignPetugas[Assign ke Petugas]</w:t>
+      </w:r>
+      <w:r>
+        <w:br/>
+      </w:r>
+      <w:r>
+        <w:rPr>
+          <w:rStyle w:val="VerbatimChar"/>
+        </w:rPr>
+        <w:t xml:space="preserve">    </w:t>
+      </w:r>
+      <w:r>
+        <w:br/>
+      </w:r>
+      <w:r>
+        <w:rPr>
+          <w:rStyle w:val="VerbatimChar"/>
+        </w:rPr>
+        <w:t xml:space="preserve">    AssignPetugas --&gt; PetugasReview[Petugas Review Pengaduan]</w:t>
+      </w:r>
+      <w:r>
+        <w:br/>
+      </w:r>
+      <w:r>
+        <w:rPr>
+          <w:rStyle w:val="VerbatimChar"/>
+        </w:rPr>
+        <w:t xml:space="preserve">    PetugasReview --&gt; ValidasiPengaduan{Pengaduan&lt;br/&gt;Valid?}</w:t>
+      </w:r>
+      <w:r>
+        <w:br/>
+      </w:r>
+      <w:r>
+        <w:rPr>
+          <w:rStyle w:val="VerbatimChar"/>
+        </w:rPr>
+        <w:t xml:space="preserve">    ValidasiPengaduan --&gt;|Tidak Valid| TolakPengaduan[Tolak Pengaduan]</w:t>
+      </w:r>
+      <w:r>
+        <w:br/>
+      </w:r>
+      <w:r>
+        <w:rPr>
+          <w:rStyle w:val="VerbatimChar"/>
+        </w:rPr>
+        <w:t xml:space="preserve">    TolakPengaduan --&gt; NotifTolak[Notifikasi Penolakan]</w:t>
+      </w:r>
+      <w:r>
+        <w:br/>
+      </w:r>
+      <w:r>
+        <w:rPr>
+          <w:rStyle w:val="VerbatimChar"/>
+        </w:rPr>
+        <w:t xml:space="preserve">    </w:t>
+      </w:r>
+      <w:r>
+        <w:br/>
+      </w:r>
+      <w:r>
+        <w:rPr>
+          <w:rStyle w:val="VerbatimChar"/>
+        </w:rPr>
+        <w:t xml:space="preserve">    ValidasiPengaduan --&gt;|Valid| ProsesPengaduan[Proses Pengaduan]</w:t>
+      </w:r>
+      <w:r>
+        <w:br/>
+      </w:r>
+      <w:r>
+        <w:rPr>
+          <w:rStyle w:val="VerbatimChar"/>
+        </w:rPr>
+        <w:t xml:space="preserve">    ProsesPengaduan --&gt; UpdateStatus1[Update Status: Diproses]</w:t>
+      </w:r>
+      <w:r>
+        <w:br/>
+      </w:r>
+      <w:r>
+        <w:rPr>
+          <w:rStyle w:val="VerbatimChar"/>
+        </w:rPr>
+        <w:t xml:space="preserve">    UpdateStatus1 --&gt; Notif2[Notifikasi ke Masyarakat]</w:t>
+      </w:r>
+      <w:r>
+        <w:br/>
+      </w:r>
+      <w:r>
+        <w:rPr>
+          <w:rStyle w:val="VerbatimChar"/>
+        </w:rPr>
+        <w:t xml:space="preserve">    </w:t>
+      </w:r>
+      <w:r>
+        <w:br/>
+      </w:r>
+      <w:r>
+        <w:rPr>
+          <w:rStyle w:val="VerbatimChar"/>
+        </w:rPr>
+        <w:t xml:space="preserve">    UpdateStatus1 --&gt; Tindakan[Lakukan Tindakan]</w:t>
+      </w:r>
+      <w:r>
+        <w:br/>
+      </w:r>
+      <w:r>
+        <w:rPr>
+          <w:rStyle w:val="VerbatimChar"/>
+        </w:rPr>
+        <w:t xml:space="preserve">    Tindakan --&gt; UpdateStatus2[Update Status: Selesai]</w:t>
+      </w:r>
+      <w:r>
+        <w:br/>
+      </w:r>
+      <w:r>
+        <w:rPr>
+          <w:rStyle w:val="VerbatimChar"/>
+        </w:rPr>
+        <w:t xml:space="preserve">    UpdateStatus2 --&gt; BuatTanggapan[Buat Tanggapan]</w:t>
+      </w:r>
+      <w:r>
+        <w:br/>
+      </w:r>
+      <w:r>
+        <w:rPr>
+          <w:rStyle w:val="VerbatimChar"/>
+        </w:rPr>
+        <w:t xml:space="preserve">    BuatTanggapan --&gt; Notif3[Notifikasi Selesai]</w:t>
+      </w:r>
+      <w:r>
+        <w:br/>
+      </w:r>
+      <w:r>
+        <w:rPr>
+          <w:rStyle w:val="VerbatimChar"/>
+        </w:rPr>
+        <w:t xml:space="preserve">    </w:t>
+      </w:r>
+      <w:r>
+        <w:br/>
+      </w:r>
+      <w:r>
+        <w:rPr>
+          <w:rStyle w:val="VerbatimChar"/>
+        </w:rPr>
+        <w:t xml:space="preserve">    NotifTolak --&gt; End([Selesai])</w:t>
+      </w:r>
+      <w:r>
+        <w:br/>
+      </w:r>
+      <w:r>
+        <w:rPr>
+          <w:rStyle w:val="VerbatimChar"/>
+        </w:rPr>
+        <w:t xml:space="preserve">    Notif3 --&gt; Feedback{Masyarakat&lt;br/&gt;Puas?}</w:t>
+      </w:r>
+      <w:r>
+        <w:br/>
+      </w:r>
+      <w:r>
+        <w:rPr>
+          <w:rStyle w:val="VerbatimChar"/>
+        </w:rPr>
+        <w:t xml:space="preserve">    Feedback --&gt;|Ya| Rating[Beri Rating]</w:t>
+      </w:r>
+      <w:r>
+        <w:br/>
+      </w:r>
+      <w:r>
+        <w:rPr>
+          <w:rStyle w:val="VerbatimChar"/>
+        </w:rPr>
+        <w:t xml:space="preserve">    Feedback --&gt;|Tidak| BuatPengaduanLanjutan[Buat Pengaduan Lanjutan]</w:t>
+      </w:r>
+      <w:r>
+        <w:br/>
+      </w:r>
+      <w:r>
+        <w:rPr>
+          <w:rStyle w:val="VerbatimChar"/>
+        </w:rPr>
+        <w:t xml:space="preserve">    BuatPengaduanLanjutan --&gt; IsiForm</w:t>
+      </w:r>
+      <w:r>
+        <w:br/>
+      </w:r>
+      <w:r>
+        <w:rPr>
+          <w:rStyle w:val="VerbatimChar"/>
+        </w:rPr>
+        <w:t xml:space="preserve">    Rating --&gt; End</w:t>
       </w:r>
     </w:p>
     <w:bookmarkEnd w:id="37"/>
@@ -1813,115 +2285,531 @@
         <w:pStyle w:val="FirstParagraph"/>
       </w:pPr>
       <w:r>
-        <w:t xml:space="preserve">Sequence Diagram menunjukkan interaksi antar komponen sistem dalam urutan waktu untuk proses pembuatan pengaduan:</w:t>
-      </w:r>
-    </w:p>
-    <w:p>
-      <w:pPr>
-        <w:numPr>
-          <w:ilvl w:val="0"/>
-          <w:numId w:val="1010"/>
-        </w:numPr>
-        <w:pStyle w:val="Compact"/>
-      </w:pPr>
-      <w:r>
-        <w:t xml:space="preserve">Masyarakat → User Interface: Akses form pengaduan</w:t>
-      </w:r>
-    </w:p>
-    <w:p>
-      <w:pPr>
-        <w:numPr>
-          <w:ilvl w:val="0"/>
-          <w:numId w:val="1010"/>
-        </w:numPr>
-        <w:pStyle w:val="Compact"/>
-      </w:pPr>
-      <w:r>
-        <w:t xml:space="preserve">User Interface → Authentication: Validasi token</w:t>
-      </w:r>
-    </w:p>
-    <w:p>
-      <w:pPr>
-        <w:numPr>
-          <w:ilvl w:val="0"/>
-          <w:numId w:val="1010"/>
-        </w:numPr>
-        <w:pStyle w:val="Compact"/>
-      </w:pPr>
-      <w:r>
-        <w:t xml:space="preserve">Authentication → API Server: Request validated</w:t>
-      </w:r>
-    </w:p>
-    <w:p>
-      <w:pPr>
-        <w:numPr>
-          <w:ilvl w:val="0"/>
-          <w:numId w:val="1010"/>
-        </w:numPr>
-        <w:pStyle w:val="Compact"/>
-      </w:pPr>
-      <w:r>
-        <w:t xml:space="preserve">API Server → Database: Simpan pengaduan</w:t>
-      </w:r>
-    </w:p>
-    <w:p>
-      <w:pPr>
-        <w:numPr>
-          <w:ilvl w:val="0"/>
-          <w:numId w:val="1010"/>
-        </w:numPr>
-        <w:pStyle w:val="Compact"/>
-      </w:pPr>
-      <w:r>
-        <w:t xml:space="preserve">Database → API Server: Return complaint ID</w:t>
-      </w:r>
-    </w:p>
-    <w:p>
-      <w:pPr>
-        <w:numPr>
-          <w:ilvl w:val="0"/>
-          <w:numId w:val="1010"/>
-        </w:numPr>
-        <w:pStyle w:val="Compact"/>
-      </w:pPr>
-      <w:r>
-        <w:t xml:space="preserve">API Server → Notification Service: Kirim notifikasi</w:t>
-      </w:r>
-    </w:p>
-    <w:p>
-      <w:pPr>
-        <w:numPr>
-          <w:ilvl w:val="0"/>
-          <w:numId w:val="1010"/>
-        </w:numPr>
-        <w:pStyle w:val="Compact"/>
-      </w:pPr>
-      <w:r>
-        <w:t xml:space="preserve">Notification Service → Masyarakat: Konfirmasi pengaduan</w:t>
-      </w:r>
-    </w:p>
-    <w:p>
-      <w:pPr>
-        <w:numPr>
-          <w:ilvl w:val="0"/>
-          <w:numId w:val="1010"/>
-        </w:numPr>
-        <w:pStyle w:val="Compact"/>
-      </w:pPr>
-      <w:r>
-        <w:t xml:space="preserve">API Server → Database: Assign ke petugas</w:t>
-      </w:r>
-    </w:p>
-    <w:p>
-      <w:pPr>
-        <w:numPr>
-          <w:ilvl w:val="0"/>
-          <w:numId w:val="1010"/>
-        </w:numPr>
-        <w:pStyle w:val="Compact"/>
-      </w:pPr>
-      <w:r>
-        <w:t xml:space="preserve">Notification Service → Petugas: Notifikasi pengaduan baru</w:t>
+        <w:t xml:space="preserve">Sequence Diagram menunjukkan interaksi antar komponen sistem dalam urutan waktu untuk proses pembuatan dan penanganan pengaduan.</w:t>
+      </w:r>
+    </w:p>
+    <w:p>
+      <w:pPr>
+        <w:pStyle w:val="SourceCode"/>
+      </w:pPr>
+      <w:r>
+        <w:rPr>
+          <w:rStyle w:val="VerbatimChar"/>
+        </w:rPr>
+        <w:t xml:space="preserve">sequenceDiagram</w:t>
+      </w:r>
+      <w:r>
+        <w:br/>
+      </w:r>
+      <w:r>
+        <w:rPr>
+          <w:rStyle w:val="VerbatimChar"/>
+        </w:rPr>
+        <w:t xml:space="preserve">    actor M as Masyarakat</w:t>
+      </w:r>
+      <w:r>
+        <w:br/>
+      </w:r>
+      <w:r>
+        <w:rPr>
+          <w:rStyle w:val="VerbatimChar"/>
+        </w:rPr>
+        <w:t xml:space="preserve">    participant UI as User Interface</w:t>
+      </w:r>
+      <w:r>
+        <w:br/>
+      </w:r>
+      <w:r>
+        <w:rPr>
+          <w:rStyle w:val="VerbatimChar"/>
+        </w:rPr>
+        <w:t xml:space="preserve">    participant Auth as Authentication</w:t>
+      </w:r>
+      <w:r>
+        <w:br/>
+      </w:r>
+      <w:r>
+        <w:rPr>
+          <w:rStyle w:val="VerbatimChar"/>
+        </w:rPr>
+        <w:t xml:space="preserve">    participant API as API Server</w:t>
+      </w:r>
+      <w:r>
+        <w:br/>
+      </w:r>
+      <w:r>
+        <w:rPr>
+          <w:rStyle w:val="VerbatimChar"/>
+        </w:rPr>
+        <w:t xml:space="preserve">    participant DB as Database</w:t>
+      </w:r>
+      <w:r>
+        <w:br/>
+      </w:r>
+      <w:r>
+        <w:rPr>
+          <w:rStyle w:val="VerbatimChar"/>
+        </w:rPr>
+        <w:t xml:space="preserve">    participant Notif as Notification Service</w:t>
+      </w:r>
+      <w:r>
+        <w:br/>
+      </w:r>
+      <w:r>
+        <w:rPr>
+          <w:rStyle w:val="VerbatimChar"/>
+        </w:rPr>
+        <w:t xml:space="preserve">    actor P as Petugas</w:t>
+      </w:r>
+      <w:r>
+        <w:br/>
+      </w:r>
+      <w:r>
+        <w:rPr>
+          <w:rStyle w:val="VerbatimChar"/>
+        </w:rPr>
+        <w:t xml:space="preserve">    </w:t>
+      </w:r>
+      <w:r>
+        <w:br/>
+      </w:r>
+      <w:r>
+        <w:rPr>
+          <w:rStyle w:val="VerbatimChar"/>
+        </w:rPr>
+        <w:t xml:space="preserve">    M-&gt;&gt;UI: Akses halaman login</w:t>
+      </w:r>
+      <w:r>
+        <w:br/>
+      </w:r>
+      <w:r>
+        <w:rPr>
+          <w:rStyle w:val="VerbatimChar"/>
+        </w:rPr>
+        <w:t xml:space="preserve">    UI-&gt;&gt;M: Tampilkan form login</w:t>
+      </w:r>
+      <w:r>
+        <w:br/>
+      </w:r>
+      <w:r>
+        <w:rPr>
+          <w:rStyle w:val="VerbatimChar"/>
+        </w:rPr>
+        <w:t xml:space="preserve">    M-&gt;&gt;UI: Input credentials</w:t>
+      </w:r>
+      <w:r>
+        <w:br/>
+      </w:r>
+      <w:r>
+        <w:rPr>
+          <w:rStyle w:val="VerbatimChar"/>
+        </w:rPr>
+        <w:t xml:space="preserve">    UI-&gt;&gt;Auth: Kirim credentials</w:t>
+      </w:r>
+      <w:r>
+        <w:br/>
+      </w:r>
+      <w:r>
+        <w:rPr>
+          <w:rStyle w:val="VerbatimChar"/>
+        </w:rPr>
+        <w:t xml:space="preserve">    Auth-&gt;&gt;DB: Validasi user</w:t>
+      </w:r>
+      <w:r>
+        <w:br/>
+      </w:r>
+      <w:r>
+        <w:rPr>
+          <w:rStyle w:val="VerbatimChar"/>
+        </w:rPr>
+        <w:t xml:space="preserve">    DB--&gt;&gt;Auth: Data user</w:t>
+      </w:r>
+      <w:r>
+        <w:br/>
+      </w:r>
+      <w:r>
+        <w:rPr>
+          <w:rStyle w:val="VerbatimChar"/>
+        </w:rPr>
+        <w:t xml:space="preserve">    Auth--&gt;&gt;UI: Token autentikasi</w:t>
+      </w:r>
+      <w:r>
+        <w:br/>
+      </w:r>
+      <w:r>
+        <w:rPr>
+          <w:rStyle w:val="VerbatimChar"/>
+        </w:rPr>
+        <w:t xml:space="preserve">    UI--&gt;&gt;M: Redirect ke dashboard</w:t>
+      </w:r>
+      <w:r>
+        <w:br/>
+      </w:r>
+      <w:r>
+        <w:rPr>
+          <w:rStyle w:val="VerbatimChar"/>
+        </w:rPr>
+        <w:t xml:space="preserve">    </w:t>
+      </w:r>
+      <w:r>
+        <w:br/>
+      </w:r>
+      <w:r>
+        <w:rPr>
+          <w:rStyle w:val="VerbatimChar"/>
+        </w:rPr>
+        <w:t xml:space="preserve">    M-&gt;&gt;UI: Klik buat pengaduan</w:t>
+      </w:r>
+      <w:r>
+        <w:br/>
+      </w:r>
+      <w:r>
+        <w:rPr>
+          <w:rStyle w:val="VerbatimChar"/>
+        </w:rPr>
+        <w:t xml:space="preserve">    UI-&gt;&gt;M: Tampilkan form pengaduan</w:t>
+      </w:r>
+      <w:r>
+        <w:br/>
+      </w:r>
+      <w:r>
+        <w:rPr>
+          <w:rStyle w:val="VerbatimChar"/>
+        </w:rPr>
+        <w:t xml:space="preserve">    M-&gt;&gt;UI: Isi form &amp; upload bukti</w:t>
+      </w:r>
+      <w:r>
+        <w:br/>
+      </w:r>
+      <w:r>
+        <w:rPr>
+          <w:rStyle w:val="VerbatimChar"/>
+        </w:rPr>
+        <w:t xml:space="preserve">    UI-&gt;&gt;API: POST /api/complaints</w:t>
+      </w:r>
+      <w:r>
+        <w:br/>
+      </w:r>
+      <w:r>
+        <w:rPr>
+          <w:rStyle w:val="VerbatimChar"/>
+        </w:rPr>
+        <w:t xml:space="preserve">    API-&gt;&gt;DB: Simpan pengaduan</w:t>
+      </w:r>
+      <w:r>
+        <w:br/>
+      </w:r>
+      <w:r>
+        <w:rPr>
+          <w:rStyle w:val="VerbatimChar"/>
+        </w:rPr>
+        <w:t xml:space="preserve">    DB--&gt;&gt;API: Complaint ID</w:t>
+      </w:r>
+      <w:r>
+        <w:br/>
+      </w:r>
+      <w:r>
+        <w:rPr>
+          <w:rStyle w:val="VerbatimChar"/>
+        </w:rPr>
+        <w:t xml:space="preserve">    API-&gt;&gt;Notif: Kirim notifikasi</w:t>
+      </w:r>
+      <w:r>
+        <w:br/>
+      </w:r>
+      <w:r>
+        <w:rPr>
+          <w:rStyle w:val="VerbatimChar"/>
+        </w:rPr>
+        <w:t xml:space="preserve">    Notif--&gt;&gt;M: Email/SMS konfirmasi</w:t>
+      </w:r>
+      <w:r>
+        <w:br/>
+      </w:r>
+      <w:r>
+        <w:rPr>
+          <w:rStyle w:val="VerbatimChar"/>
+        </w:rPr>
+        <w:t xml:space="preserve">    API-&gt;&gt;DB: Assign ke petugas</w:t>
+      </w:r>
+      <w:r>
+        <w:br/>
+      </w:r>
+      <w:r>
+        <w:rPr>
+          <w:rStyle w:val="VerbatimChar"/>
+        </w:rPr>
+        <w:t xml:space="preserve">    DB--&gt;&gt;API: Success</w:t>
+      </w:r>
+      <w:r>
+        <w:br/>
+      </w:r>
+      <w:r>
+        <w:rPr>
+          <w:rStyle w:val="VerbatimChar"/>
+        </w:rPr>
+        <w:t xml:space="preserve">    Notif--&gt;&gt;P: Notifikasi pengaduan baru</w:t>
+      </w:r>
+      <w:r>
+        <w:br/>
+      </w:r>
+      <w:r>
+        <w:rPr>
+          <w:rStyle w:val="VerbatimChar"/>
+        </w:rPr>
+        <w:t xml:space="preserve">    API--&gt;&gt;UI: Response sukses</w:t>
+      </w:r>
+      <w:r>
+        <w:br/>
+      </w:r>
+      <w:r>
+        <w:rPr>
+          <w:rStyle w:val="VerbatimChar"/>
+        </w:rPr>
+        <w:t xml:space="preserve">    UI--&gt;&gt;M: Tampilkan nomor pengaduan</w:t>
+      </w:r>
+      <w:r>
+        <w:br/>
+      </w:r>
+      <w:r>
+        <w:rPr>
+          <w:rStyle w:val="VerbatimChar"/>
+        </w:rPr>
+        <w:t xml:space="preserve">    </w:t>
+      </w:r>
+      <w:r>
+        <w:br/>
+      </w:r>
+      <w:r>
+        <w:rPr>
+          <w:rStyle w:val="VerbatimChar"/>
+        </w:rPr>
+        <w:t xml:space="preserve">    P-&gt;&gt;UI: Login sebagai petugas</w:t>
+      </w:r>
+      <w:r>
+        <w:br/>
+      </w:r>
+      <w:r>
+        <w:rPr>
+          <w:rStyle w:val="VerbatimChar"/>
+        </w:rPr>
+        <w:t xml:space="preserve">    UI-&gt;&gt;P: Dashboard petugas</w:t>
+      </w:r>
+      <w:r>
+        <w:br/>
+      </w:r>
+      <w:r>
+        <w:rPr>
+          <w:rStyle w:val="VerbatimChar"/>
+        </w:rPr>
+        <w:t xml:space="preserve">    P-&gt;&gt;UI: Lihat pengaduan</w:t>
+      </w:r>
+      <w:r>
+        <w:br/>
+      </w:r>
+      <w:r>
+        <w:rPr>
+          <w:rStyle w:val="VerbatimChar"/>
+        </w:rPr>
+        <w:t xml:space="preserve">    UI-&gt;&gt;API: GET /api/complaints/{id}</w:t>
+      </w:r>
+      <w:r>
+        <w:br/>
+      </w:r>
+      <w:r>
+        <w:rPr>
+          <w:rStyle w:val="VerbatimChar"/>
+        </w:rPr>
+        <w:t xml:space="preserve">    API-&gt;&gt;DB: Query detail pengaduan</w:t>
+      </w:r>
+      <w:r>
+        <w:br/>
+      </w:r>
+      <w:r>
+        <w:rPr>
+          <w:rStyle w:val="VerbatimChar"/>
+        </w:rPr>
+        <w:t xml:space="preserve">    DB--&gt;&gt;API: Data pengaduan</w:t>
+      </w:r>
+      <w:r>
+        <w:br/>
+      </w:r>
+      <w:r>
+        <w:rPr>
+          <w:rStyle w:val="VerbatimChar"/>
+        </w:rPr>
+        <w:t xml:space="preserve">    API--&gt;&gt;UI: Data pengaduan</w:t>
+      </w:r>
+      <w:r>
+        <w:br/>
+      </w:r>
+      <w:r>
+        <w:rPr>
+          <w:rStyle w:val="VerbatimChar"/>
+        </w:rPr>
+        <w:t xml:space="preserve">    UI--&gt;&gt;P: Tampilkan detail</w:t>
+      </w:r>
+      <w:r>
+        <w:br/>
+      </w:r>
+      <w:r>
+        <w:rPr>
+          <w:rStyle w:val="VerbatimChar"/>
+        </w:rPr>
+        <w:t xml:space="preserve">    </w:t>
+      </w:r>
+      <w:r>
+        <w:br/>
+      </w:r>
+      <w:r>
+        <w:rPr>
+          <w:rStyle w:val="VerbatimChar"/>
+        </w:rPr>
+        <w:t xml:space="preserve">    P-&gt;&gt;UI: Update status pengaduan</w:t>
+      </w:r>
+      <w:r>
+        <w:br/>
+      </w:r>
+      <w:r>
+        <w:rPr>
+          <w:rStyle w:val="VerbatimChar"/>
+        </w:rPr>
+        <w:t xml:space="preserve">    UI-&gt;&gt;API: PUT /api/complaints/{id}/status</w:t>
+      </w:r>
+      <w:r>
+        <w:br/>
+      </w:r>
+      <w:r>
+        <w:rPr>
+          <w:rStyle w:val="VerbatimChar"/>
+        </w:rPr>
+        <w:t xml:space="preserve">    API-&gt;&gt;DB: Update status</w:t>
+      </w:r>
+      <w:r>
+        <w:br/>
+      </w:r>
+      <w:r>
+        <w:rPr>
+          <w:rStyle w:val="VerbatimChar"/>
+        </w:rPr>
+        <w:t xml:space="preserve">    DB--&gt;&gt;API: Success</w:t>
+      </w:r>
+      <w:r>
+        <w:br/>
+      </w:r>
+      <w:r>
+        <w:rPr>
+          <w:rStyle w:val="VerbatimChar"/>
+        </w:rPr>
+        <w:t xml:space="preserve">    API-&gt;&gt;Notif: Kirim notifikasi update</w:t>
+      </w:r>
+      <w:r>
+        <w:br/>
+      </w:r>
+      <w:r>
+        <w:rPr>
+          <w:rStyle w:val="VerbatimChar"/>
+        </w:rPr>
+        <w:t xml:space="preserve">    Notif--&gt;&gt;M: Notifikasi status update</w:t>
+      </w:r>
+      <w:r>
+        <w:br/>
+      </w:r>
+      <w:r>
+        <w:rPr>
+          <w:rStyle w:val="VerbatimChar"/>
+        </w:rPr>
+        <w:t xml:space="preserve">    API--&gt;&gt;UI: Response sukses</w:t>
+      </w:r>
+      <w:r>
+        <w:br/>
+      </w:r>
+      <w:r>
+        <w:rPr>
+          <w:rStyle w:val="VerbatimChar"/>
+        </w:rPr>
+        <w:t xml:space="preserve">    UI--&gt;&gt;P: Konfirmasi update</w:t>
+      </w:r>
+      <w:r>
+        <w:br/>
+      </w:r>
+      <w:r>
+        <w:rPr>
+          <w:rStyle w:val="VerbatimChar"/>
+        </w:rPr>
+        <w:t xml:space="preserve">    </w:t>
+      </w:r>
+      <w:r>
+        <w:br/>
+      </w:r>
+      <w:r>
+        <w:rPr>
+          <w:rStyle w:val="VerbatimChar"/>
+        </w:rPr>
+        <w:t xml:space="preserve">    P-&gt;&gt;UI: Buat tanggapan</w:t>
+      </w:r>
+      <w:r>
+        <w:br/>
+      </w:r>
+      <w:r>
+        <w:rPr>
+          <w:rStyle w:val="VerbatimChar"/>
+        </w:rPr>
+        <w:t xml:space="preserve">    UI-&gt;&gt;API: POST /api/complaints/{id}/response</w:t>
+      </w:r>
+      <w:r>
+        <w:br/>
+      </w:r>
+      <w:r>
+        <w:rPr>
+          <w:rStyle w:val="VerbatimChar"/>
+        </w:rPr>
+        <w:t xml:space="preserve">    API-&gt;&gt;DB: Simpan tanggapan</w:t>
+      </w:r>
+      <w:r>
+        <w:br/>
+      </w:r>
+      <w:r>
+        <w:rPr>
+          <w:rStyle w:val="VerbatimChar"/>
+        </w:rPr>
+        <w:t xml:space="preserve">    DB--&gt;&gt;API: Response ID</w:t>
+      </w:r>
+      <w:r>
+        <w:br/>
+      </w:r>
+      <w:r>
+        <w:rPr>
+          <w:rStyle w:val="VerbatimChar"/>
+        </w:rPr>
+        <w:t xml:space="preserve">    API-&gt;&gt;Notif: Kirim notifikasi</w:t>
+      </w:r>
+      <w:r>
+        <w:br/>
+      </w:r>
+      <w:r>
+        <w:rPr>
+          <w:rStyle w:val="VerbatimChar"/>
+        </w:rPr>
+        <w:t xml:space="preserve">    Notif--&gt;&gt;M: Notifikasi pengaduan selesai</w:t>
+      </w:r>
+      <w:r>
+        <w:br/>
+      </w:r>
+      <w:r>
+        <w:rPr>
+          <w:rStyle w:val="VerbatimChar"/>
+        </w:rPr>
+        <w:t xml:space="preserve">    API--&gt;&gt;UI: Response sukses</w:t>
+      </w:r>
+      <w:r>
+        <w:br/>
+      </w:r>
+      <w:r>
+        <w:rPr>
+          <w:rStyle w:val="VerbatimChar"/>
+        </w:rPr>
+        <w:t xml:space="preserve">    UI--&gt;&gt;P: Konfirmasi tanggapan</w:t>
       </w:r>
     </w:p>
     <w:bookmarkEnd w:id="38"/>
@@ -1939,337 +2827,1324 @@
         <w:pStyle w:val="FirstParagraph"/>
       </w:pPr>
       <w:r>
-        <w:t xml:space="preserve">Class Diagram menggambarkan struktur data dan relasi antar kelas:</w:t>
-      </w:r>
-    </w:p>
-    <w:p>
-      <w:pPr>
-        <w:pStyle w:val="BodyText"/>
-      </w:pPr>
-      <w:r>
-        <w:rPr>
-          <w:bCs/>
-          <w:b/>
-        </w:rPr>
-        <w:t xml:space="preserve">Kelas Utama:</w:t>
-      </w:r>
-    </w:p>
-    <w:p>
-      <w:pPr>
-        <w:numPr>
-          <w:ilvl w:val="0"/>
-          <w:numId w:val="1011"/>
-        </w:numPr>
-        <w:pStyle w:val="Compact"/>
-      </w:pPr>
-      <w:r>
-        <w:rPr>
-          <w:bCs/>
-          <w:b/>
-        </w:rPr>
-        <w:t xml:space="preserve">User (Abstract Class)</w:t>
-      </w:r>
-    </w:p>
-    <w:p>
-      <w:pPr>
-        <w:numPr>
-          <w:ilvl w:val="1"/>
-          <w:numId w:val="1012"/>
-        </w:numPr>
-        <w:pStyle w:val="Compact"/>
-      </w:pPr>
-      <w:r>
-        <w:t xml:space="preserve">Atribut: id, username, email, password, nama_lengkap, no_telepon, alamat, role, created_at, updated_at</w:t>
-      </w:r>
-    </w:p>
-    <w:p>
-      <w:pPr>
-        <w:numPr>
-          <w:ilvl w:val="1"/>
-          <w:numId w:val="1012"/>
-        </w:numPr>
-        <w:pStyle w:val="Compact"/>
-      </w:pPr>
-      <w:r>
-        <w:t xml:space="preserve">Method: login(), logout(), register(), updateProfile()</w:t>
-      </w:r>
-    </w:p>
-    <w:p>
-      <w:pPr>
-        <w:numPr>
-          <w:ilvl w:val="0"/>
-          <w:numId w:val="1011"/>
-        </w:numPr>
-        <w:pStyle w:val="Compact"/>
-      </w:pPr>
-      <w:r>
-        <w:rPr>
-          <w:bCs/>
-          <w:b/>
-        </w:rPr>
-        <w:t xml:space="preserve">Masyarakat (extends User)</w:t>
-      </w:r>
-    </w:p>
-    <w:p>
-      <w:pPr>
-        <w:numPr>
-          <w:ilvl w:val="1"/>
-          <w:numId w:val="1013"/>
-        </w:numPr>
-        <w:pStyle w:val="Compact"/>
-      </w:pPr>
-      <w:r>
-        <w:t xml:space="preserve">Atribut tambahan: nik, foto_ktp</w:t>
-      </w:r>
-    </w:p>
-    <w:p>
-      <w:pPr>
-        <w:numPr>
-          <w:ilvl w:val="1"/>
-          <w:numId w:val="1013"/>
-        </w:numPr>
-        <w:pStyle w:val="Compact"/>
-      </w:pPr>
-      <w:r>
-        <w:t xml:space="preserve">Method: buatPengaduan(), lihatPengaduan(), updatePengaduan(), hapusPengaduan(), beriRating()</w:t>
-      </w:r>
-    </w:p>
-    <w:p>
-      <w:pPr>
-        <w:numPr>
-          <w:ilvl w:val="0"/>
-          <w:numId w:val="1011"/>
-        </w:numPr>
-        <w:pStyle w:val="Compact"/>
-      </w:pPr>
-      <w:r>
-        <w:rPr>
-          <w:bCs/>
-          <w:b/>
-        </w:rPr>
-        <w:t xml:space="preserve">Petugas (extends User)</w:t>
-      </w:r>
-    </w:p>
-    <w:p>
-      <w:pPr>
-        <w:numPr>
-          <w:ilvl w:val="1"/>
-          <w:numId w:val="1014"/>
-        </w:numPr>
-        <w:pStyle w:val="Compact"/>
-      </w:pPr>
-      <w:r>
-        <w:t xml:space="preserve">Atribut tambahan: nip, divisi</w:t>
-      </w:r>
-    </w:p>
-    <w:p>
-      <w:pPr>
-        <w:numPr>
-          <w:ilvl w:val="1"/>
-          <w:numId w:val="1014"/>
-        </w:numPr>
-        <w:pStyle w:val="Compact"/>
-      </w:pPr>
-      <w:r>
-        <w:t xml:space="preserve">Method: reviewPengaduan(), prosesPengaduan(), updateStatus(), buatTanggapan()</w:t>
-      </w:r>
-    </w:p>
-    <w:p>
-      <w:pPr>
-        <w:numPr>
-          <w:ilvl w:val="0"/>
-          <w:numId w:val="1011"/>
-        </w:numPr>
-        <w:pStyle w:val="Compact"/>
-      </w:pPr>
-      <w:r>
-        <w:rPr>
-          <w:bCs/>
-          <w:b/>
-        </w:rPr>
-        <w:t xml:space="preserve">Admin (extends User)</w:t>
-      </w:r>
-    </w:p>
-    <w:p>
-      <w:pPr>
-        <w:numPr>
-          <w:ilvl w:val="1"/>
-          <w:numId w:val="1015"/>
-        </w:numPr>
-        <w:pStyle w:val="Compact"/>
-      </w:pPr>
-      <w:r>
-        <w:t xml:space="preserve">Method: kelolaUser(), kelolaPengaduan(), kelolaKategori(), buatLaporan(), lihatStatistik()</w:t>
-      </w:r>
-    </w:p>
-    <w:p>
-      <w:pPr>
-        <w:numPr>
-          <w:ilvl w:val="0"/>
-          <w:numId w:val="1011"/>
-        </w:numPr>
-        <w:pStyle w:val="Compact"/>
-      </w:pPr>
-      <w:r>
-        <w:rPr>
-          <w:bCs/>
-          <w:b/>
-        </w:rPr>
-        <w:t xml:space="preserve">Pengaduan</w:t>
-      </w:r>
-    </w:p>
-    <w:p>
-      <w:pPr>
-        <w:numPr>
-          <w:ilvl w:val="1"/>
-          <w:numId w:val="1016"/>
-        </w:numPr>
-        <w:pStyle w:val="Compact"/>
-      </w:pPr>
-      <w:r>
-        <w:t xml:space="preserve">Atribut: id, user_id, kategori_id, petugas_id, nomor_pengaduan, judul, isi_pengaduan, lokasi, status, prioritas, tanggal_pengaduan, tanggal_selesai</w:t>
-      </w:r>
-    </w:p>
-    <w:p>
-      <w:pPr>
-        <w:numPr>
-          <w:ilvl w:val="1"/>
-          <w:numId w:val="1016"/>
-        </w:numPr>
-        <w:pStyle w:val="Compact"/>
-      </w:pPr>
-      <w:r>
-        <w:t xml:space="preserve">Method: create(), update(), delete(), assignPetugas(), updateStatus()</w:t>
-      </w:r>
-    </w:p>
-    <w:p>
-      <w:pPr>
-        <w:numPr>
-          <w:ilvl w:val="0"/>
-          <w:numId w:val="1011"/>
-        </w:numPr>
-        <w:pStyle w:val="Compact"/>
-      </w:pPr>
-      <w:r>
-        <w:rPr>
-          <w:bCs/>
-          <w:b/>
-        </w:rPr>
-        <w:t xml:space="preserve">Kategori</w:t>
-      </w:r>
-    </w:p>
-    <w:p>
-      <w:pPr>
-        <w:numPr>
-          <w:ilvl w:val="1"/>
-          <w:numId w:val="1017"/>
-        </w:numPr>
-        <w:pStyle w:val="Compact"/>
-      </w:pPr>
-      <w:r>
-        <w:t xml:space="preserve">Atribut: id, nama_kategori, deskripsi, icon, is_active</w:t>
-      </w:r>
-    </w:p>
-    <w:p>
-      <w:pPr>
-        <w:numPr>
-          <w:ilvl w:val="1"/>
-          <w:numId w:val="1017"/>
-        </w:numPr>
-        <w:pStyle w:val="Compact"/>
-      </w:pPr>
-      <w:r>
-        <w:t xml:space="preserve">Method: create(), update(), delete()</w:t>
-      </w:r>
-    </w:p>
-    <w:p>
-      <w:pPr>
-        <w:numPr>
-          <w:ilvl w:val="0"/>
-          <w:numId w:val="1011"/>
-        </w:numPr>
-        <w:pStyle w:val="Compact"/>
-      </w:pPr>
-      <w:r>
-        <w:rPr>
-          <w:bCs/>
-          <w:b/>
-        </w:rPr>
-        <w:t xml:space="preserve">Tanggapan</w:t>
-      </w:r>
-    </w:p>
-    <w:p>
-      <w:pPr>
-        <w:numPr>
-          <w:ilvl w:val="1"/>
-          <w:numId w:val="1018"/>
-        </w:numPr>
-        <w:pStyle w:val="Compact"/>
-      </w:pPr>
-      <w:r>
-        <w:t xml:space="preserve">Atribut: id, pengaduan_id, petugas_id, isi_tanggapan, tanggal_tanggapan</w:t>
-      </w:r>
-    </w:p>
-    <w:p>
-      <w:pPr>
-        <w:numPr>
-          <w:ilvl w:val="1"/>
-          <w:numId w:val="1018"/>
-        </w:numPr>
-        <w:pStyle w:val="Compact"/>
-      </w:pPr>
-      <w:r>
-        <w:t xml:space="preserve">Method: create(), update()</w:t>
-      </w:r>
-    </w:p>
-    <w:p>
-      <w:pPr>
-        <w:numPr>
-          <w:ilvl w:val="0"/>
-          <w:numId w:val="1011"/>
-        </w:numPr>
-        <w:pStyle w:val="Compact"/>
-      </w:pPr>
-      <w:r>
-        <w:rPr>
-          <w:bCs/>
-          <w:b/>
-        </w:rPr>
-        <w:t xml:space="preserve">Notifikasi</w:t>
-      </w:r>
-    </w:p>
-    <w:p>
-      <w:pPr>
-        <w:numPr>
-          <w:ilvl w:val="1"/>
-          <w:numId w:val="1019"/>
-        </w:numPr>
-        <w:pStyle w:val="Compact"/>
-      </w:pPr>
-      <w:r>
-        <w:t xml:space="preserve">Atribut: id, user_id, judul, pesan, tipe, is_read, created_at</w:t>
-      </w:r>
-    </w:p>
-    <w:p>
-      <w:pPr>
-        <w:numPr>
-          <w:ilvl w:val="1"/>
-          <w:numId w:val="1019"/>
-        </w:numPr>
-        <w:pStyle w:val="Compact"/>
-      </w:pPr>
-      <w:r>
-        <w:t xml:space="preserve">Method: send(), markAsRead()</w:t>
+        <w:t xml:space="preserve">Class Diagram menggambarkan struktur data dan relasi antar kelas dalam sistem.</w:t>
+      </w:r>
+    </w:p>
+    <w:p>
+      <w:pPr>
+        <w:pStyle w:val="SourceCode"/>
+      </w:pPr>
+      <w:r>
+        <w:rPr>
+          <w:rStyle w:val="VerbatimChar"/>
+        </w:rPr>
+        <w:t xml:space="preserve">classDiagram</w:t>
+      </w:r>
+      <w:r>
+        <w:br/>
+      </w:r>
+      <w:r>
+        <w:rPr>
+          <w:rStyle w:val="VerbatimChar"/>
+        </w:rPr>
+        <w:t xml:space="preserve">    class User {</w:t>
+      </w:r>
+      <w:r>
+        <w:br/>
+      </w:r>
+      <w:r>
+        <w:rPr>
+          <w:rStyle w:val="VerbatimChar"/>
+        </w:rPr>
+        <w:t xml:space="preserve">        +int id</w:t>
+      </w:r>
+      <w:r>
+        <w:br/>
+      </w:r>
+      <w:r>
+        <w:rPr>
+          <w:rStyle w:val="VerbatimChar"/>
+        </w:rPr>
+        <w:t xml:space="preserve">        +string username</w:t>
+      </w:r>
+      <w:r>
+        <w:br/>
+      </w:r>
+      <w:r>
+        <w:rPr>
+          <w:rStyle w:val="VerbatimChar"/>
+        </w:rPr>
+        <w:t xml:space="preserve">        +string email</w:t>
+      </w:r>
+      <w:r>
+        <w:br/>
+      </w:r>
+      <w:r>
+        <w:rPr>
+          <w:rStyle w:val="VerbatimChar"/>
+        </w:rPr>
+        <w:t xml:space="preserve">        +string password</w:t>
+      </w:r>
+      <w:r>
+        <w:br/>
+      </w:r>
+      <w:r>
+        <w:rPr>
+          <w:rStyle w:val="VerbatimChar"/>
+        </w:rPr>
+        <w:t xml:space="preserve">        +string nama_lengkap</w:t>
+      </w:r>
+      <w:r>
+        <w:br/>
+      </w:r>
+      <w:r>
+        <w:rPr>
+          <w:rStyle w:val="VerbatimChar"/>
+        </w:rPr>
+        <w:t xml:space="preserve">        +string no_telepon</w:t>
+      </w:r>
+      <w:r>
+        <w:br/>
+      </w:r>
+      <w:r>
+        <w:rPr>
+          <w:rStyle w:val="VerbatimChar"/>
+        </w:rPr>
+        <w:t xml:space="preserve">        +string alamat</w:t>
+      </w:r>
+      <w:r>
+        <w:br/>
+      </w:r>
+      <w:r>
+        <w:rPr>
+          <w:rStyle w:val="VerbatimChar"/>
+        </w:rPr>
+        <w:t xml:space="preserve">        +string role</w:t>
+      </w:r>
+      <w:r>
+        <w:br/>
+      </w:r>
+      <w:r>
+        <w:rPr>
+          <w:rStyle w:val="VerbatimChar"/>
+        </w:rPr>
+        <w:t xml:space="preserve">        +datetime created_at</w:t>
+      </w:r>
+      <w:r>
+        <w:br/>
+      </w:r>
+      <w:r>
+        <w:rPr>
+          <w:rStyle w:val="VerbatimChar"/>
+        </w:rPr>
+        <w:t xml:space="preserve">        +datetime updated_at</w:t>
+      </w:r>
+      <w:r>
+        <w:br/>
+      </w:r>
+      <w:r>
+        <w:rPr>
+          <w:rStyle w:val="VerbatimChar"/>
+        </w:rPr>
+        <w:t xml:space="preserve">        +login()</w:t>
+      </w:r>
+      <w:r>
+        <w:br/>
+      </w:r>
+      <w:r>
+        <w:rPr>
+          <w:rStyle w:val="VerbatimChar"/>
+        </w:rPr>
+        <w:t xml:space="preserve">        +logout()</w:t>
+      </w:r>
+      <w:r>
+        <w:br/>
+      </w:r>
+      <w:r>
+        <w:rPr>
+          <w:rStyle w:val="VerbatimChar"/>
+        </w:rPr>
+        <w:t xml:space="preserve">        +register()</w:t>
+      </w:r>
+      <w:r>
+        <w:br/>
+      </w:r>
+      <w:r>
+        <w:rPr>
+          <w:rStyle w:val="VerbatimChar"/>
+        </w:rPr>
+        <w:t xml:space="preserve">        +updateProfile()</w:t>
+      </w:r>
+      <w:r>
+        <w:br/>
+      </w:r>
+      <w:r>
+        <w:rPr>
+          <w:rStyle w:val="VerbatimChar"/>
+        </w:rPr>
+        <w:t xml:space="preserve">    }</w:t>
+      </w:r>
+      <w:r>
+        <w:br/>
+      </w:r>
+      <w:r>
+        <w:rPr>
+          <w:rStyle w:val="VerbatimChar"/>
+        </w:rPr>
+        <w:t xml:space="preserve">    </w:t>
+      </w:r>
+      <w:r>
+        <w:br/>
+      </w:r>
+      <w:r>
+        <w:rPr>
+          <w:rStyle w:val="VerbatimChar"/>
+        </w:rPr>
+        <w:t xml:space="preserve">    class Masyarakat {</w:t>
+      </w:r>
+      <w:r>
+        <w:br/>
+      </w:r>
+      <w:r>
+        <w:rPr>
+          <w:rStyle w:val="VerbatimChar"/>
+        </w:rPr>
+        <w:t xml:space="preserve">        +int nik</w:t>
+      </w:r>
+      <w:r>
+        <w:br/>
+      </w:r>
+      <w:r>
+        <w:rPr>
+          <w:rStyle w:val="VerbatimChar"/>
+        </w:rPr>
+        <w:t xml:space="preserve">        +string foto_ktp</w:t>
+      </w:r>
+      <w:r>
+        <w:br/>
+      </w:r>
+      <w:r>
+        <w:rPr>
+          <w:rStyle w:val="VerbatimChar"/>
+        </w:rPr>
+        <w:t xml:space="preserve">        +buatPengaduan()</w:t>
+      </w:r>
+      <w:r>
+        <w:br/>
+      </w:r>
+      <w:r>
+        <w:rPr>
+          <w:rStyle w:val="VerbatimChar"/>
+        </w:rPr>
+        <w:t xml:space="preserve">        +lihatPengaduan()</w:t>
+      </w:r>
+      <w:r>
+        <w:br/>
+      </w:r>
+      <w:r>
+        <w:rPr>
+          <w:rStyle w:val="VerbatimChar"/>
+        </w:rPr>
+        <w:t xml:space="preserve">        +updatePengaduan()</w:t>
+      </w:r>
+      <w:r>
+        <w:br/>
+      </w:r>
+      <w:r>
+        <w:rPr>
+          <w:rStyle w:val="VerbatimChar"/>
+        </w:rPr>
+        <w:t xml:space="preserve">        +hapusPengaduan()</w:t>
+      </w:r>
+      <w:r>
+        <w:br/>
+      </w:r>
+      <w:r>
+        <w:rPr>
+          <w:rStyle w:val="VerbatimChar"/>
+        </w:rPr>
+        <w:t xml:space="preserve">        +beriRating()</w:t>
+      </w:r>
+      <w:r>
+        <w:br/>
+      </w:r>
+      <w:r>
+        <w:rPr>
+          <w:rStyle w:val="VerbatimChar"/>
+        </w:rPr>
+        <w:t xml:space="preserve">    }</w:t>
+      </w:r>
+      <w:r>
+        <w:br/>
+      </w:r>
+      <w:r>
+        <w:rPr>
+          <w:rStyle w:val="VerbatimChar"/>
+        </w:rPr>
+        <w:t xml:space="preserve">    </w:t>
+      </w:r>
+      <w:r>
+        <w:br/>
+      </w:r>
+      <w:r>
+        <w:rPr>
+          <w:rStyle w:val="VerbatimChar"/>
+        </w:rPr>
+        <w:t xml:space="preserve">    class Petugas {</w:t>
+      </w:r>
+      <w:r>
+        <w:br/>
+      </w:r>
+      <w:r>
+        <w:rPr>
+          <w:rStyle w:val="VerbatimChar"/>
+        </w:rPr>
+        <w:t xml:space="preserve">        +string nip</w:t>
+      </w:r>
+      <w:r>
+        <w:br/>
+      </w:r>
+      <w:r>
+        <w:rPr>
+          <w:rStyle w:val="VerbatimChar"/>
+        </w:rPr>
+        <w:t xml:space="preserve">        +string divisi</w:t>
+      </w:r>
+      <w:r>
+        <w:br/>
+      </w:r>
+      <w:r>
+        <w:rPr>
+          <w:rStyle w:val="VerbatimChar"/>
+        </w:rPr>
+        <w:t xml:space="preserve">        +reviewPengaduan()</w:t>
+      </w:r>
+      <w:r>
+        <w:br/>
+      </w:r>
+      <w:r>
+        <w:rPr>
+          <w:rStyle w:val="VerbatimChar"/>
+        </w:rPr>
+        <w:t xml:space="preserve">        +prosesPengaduan()</w:t>
+      </w:r>
+      <w:r>
+        <w:br/>
+      </w:r>
+      <w:r>
+        <w:rPr>
+          <w:rStyle w:val="VerbatimChar"/>
+        </w:rPr>
+        <w:t xml:space="preserve">        +updateStatus()</w:t>
+      </w:r>
+      <w:r>
+        <w:br/>
+      </w:r>
+      <w:r>
+        <w:rPr>
+          <w:rStyle w:val="VerbatimChar"/>
+        </w:rPr>
+        <w:t xml:space="preserve">        +buatTanggapan()</w:t>
+      </w:r>
+      <w:r>
+        <w:br/>
+      </w:r>
+      <w:r>
+        <w:rPr>
+          <w:rStyle w:val="VerbatimChar"/>
+        </w:rPr>
+        <w:t xml:space="preserve">    }</w:t>
+      </w:r>
+      <w:r>
+        <w:br/>
+      </w:r>
+      <w:r>
+        <w:rPr>
+          <w:rStyle w:val="VerbatimChar"/>
+        </w:rPr>
+        <w:t xml:space="preserve">    </w:t>
+      </w:r>
+      <w:r>
+        <w:br/>
+      </w:r>
+      <w:r>
+        <w:rPr>
+          <w:rStyle w:val="VerbatimChar"/>
+        </w:rPr>
+        <w:t xml:space="preserve">    class Admin {</w:t>
+      </w:r>
+      <w:r>
+        <w:br/>
+      </w:r>
+      <w:r>
+        <w:rPr>
+          <w:rStyle w:val="VerbatimChar"/>
+        </w:rPr>
+        <w:t xml:space="preserve">        +kelolaUser()</w:t>
+      </w:r>
+      <w:r>
+        <w:br/>
+      </w:r>
+      <w:r>
+        <w:rPr>
+          <w:rStyle w:val="VerbatimChar"/>
+        </w:rPr>
+        <w:t xml:space="preserve">        +kelolaPengaduan()</w:t>
+      </w:r>
+      <w:r>
+        <w:br/>
+      </w:r>
+      <w:r>
+        <w:rPr>
+          <w:rStyle w:val="VerbatimChar"/>
+        </w:rPr>
+        <w:t xml:space="preserve">        +kelolaKategori()</w:t>
+      </w:r>
+      <w:r>
+        <w:br/>
+      </w:r>
+      <w:r>
+        <w:rPr>
+          <w:rStyle w:val="VerbatimChar"/>
+        </w:rPr>
+        <w:t xml:space="preserve">        +buatLaporan()</w:t>
+      </w:r>
+      <w:r>
+        <w:br/>
+      </w:r>
+      <w:r>
+        <w:rPr>
+          <w:rStyle w:val="VerbatimChar"/>
+        </w:rPr>
+        <w:t xml:space="preserve">        +lihatStatistik()</w:t>
+      </w:r>
+      <w:r>
+        <w:br/>
+      </w:r>
+      <w:r>
+        <w:rPr>
+          <w:rStyle w:val="VerbatimChar"/>
+        </w:rPr>
+        <w:t xml:space="preserve">    }</w:t>
+      </w:r>
+      <w:r>
+        <w:br/>
+      </w:r>
+      <w:r>
+        <w:rPr>
+          <w:rStyle w:val="VerbatimChar"/>
+        </w:rPr>
+        <w:t xml:space="preserve">    </w:t>
+      </w:r>
+      <w:r>
+        <w:br/>
+      </w:r>
+      <w:r>
+        <w:rPr>
+          <w:rStyle w:val="VerbatimChar"/>
+        </w:rPr>
+        <w:t xml:space="preserve">    class Pengaduan {</w:t>
+      </w:r>
+      <w:r>
+        <w:br/>
+      </w:r>
+      <w:r>
+        <w:rPr>
+          <w:rStyle w:val="VerbatimChar"/>
+        </w:rPr>
+        <w:t xml:space="preserve">        +int id</w:t>
+      </w:r>
+      <w:r>
+        <w:br/>
+      </w:r>
+      <w:r>
+        <w:rPr>
+          <w:rStyle w:val="VerbatimChar"/>
+        </w:rPr>
+        <w:t xml:space="preserve">        +int user_id</w:t>
+      </w:r>
+      <w:r>
+        <w:br/>
+      </w:r>
+      <w:r>
+        <w:rPr>
+          <w:rStyle w:val="VerbatimChar"/>
+        </w:rPr>
+        <w:t xml:space="preserve">        +int kategori_id</w:t>
+      </w:r>
+      <w:r>
+        <w:br/>
+      </w:r>
+      <w:r>
+        <w:rPr>
+          <w:rStyle w:val="VerbatimChar"/>
+        </w:rPr>
+        <w:t xml:space="preserve">        +int petugas_id</w:t>
+      </w:r>
+      <w:r>
+        <w:br/>
+      </w:r>
+      <w:r>
+        <w:rPr>
+          <w:rStyle w:val="VerbatimChar"/>
+        </w:rPr>
+        <w:t xml:space="preserve">        +string nomor_pengaduan</w:t>
+      </w:r>
+      <w:r>
+        <w:br/>
+      </w:r>
+      <w:r>
+        <w:rPr>
+          <w:rStyle w:val="VerbatimChar"/>
+        </w:rPr>
+        <w:t xml:space="preserve">        +string judul</w:t>
+      </w:r>
+      <w:r>
+        <w:br/>
+      </w:r>
+      <w:r>
+        <w:rPr>
+          <w:rStyle w:val="VerbatimChar"/>
+        </w:rPr>
+        <w:t xml:space="preserve">        +string isi_pengaduan</w:t>
+      </w:r>
+      <w:r>
+        <w:br/>
+      </w:r>
+      <w:r>
+        <w:rPr>
+          <w:rStyle w:val="VerbatimChar"/>
+        </w:rPr>
+        <w:t xml:space="preserve">        +string lokasi</w:t>
+      </w:r>
+      <w:r>
+        <w:br/>
+      </w:r>
+      <w:r>
+        <w:rPr>
+          <w:rStyle w:val="VerbatimChar"/>
+        </w:rPr>
+        <w:t xml:space="preserve">        +string status</w:t>
+      </w:r>
+      <w:r>
+        <w:br/>
+      </w:r>
+      <w:r>
+        <w:rPr>
+          <w:rStyle w:val="VerbatimChar"/>
+        </w:rPr>
+        <w:t xml:space="preserve">        +int prioritas</w:t>
+      </w:r>
+      <w:r>
+        <w:br/>
+      </w:r>
+      <w:r>
+        <w:rPr>
+          <w:rStyle w:val="VerbatimChar"/>
+        </w:rPr>
+        <w:t xml:space="preserve">        +datetime tanggal_pengaduan</w:t>
+      </w:r>
+      <w:r>
+        <w:br/>
+      </w:r>
+      <w:r>
+        <w:rPr>
+          <w:rStyle w:val="VerbatimChar"/>
+        </w:rPr>
+        <w:t xml:space="preserve">        +datetime tanggal_selesai</w:t>
+      </w:r>
+      <w:r>
+        <w:br/>
+      </w:r>
+      <w:r>
+        <w:rPr>
+          <w:rStyle w:val="VerbatimChar"/>
+        </w:rPr>
+        <w:t xml:space="preserve">        +create()</w:t>
+      </w:r>
+      <w:r>
+        <w:br/>
+      </w:r>
+      <w:r>
+        <w:rPr>
+          <w:rStyle w:val="VerbatimChar"/>
+        </w:rPr>
+        <w:t xml:space="preserve">        +update()</w:t>
+      </w:r>
+      <w:r>
+        <w:br/>
+      </w:r>
+      <w:r>
+        <w:rPr>
+          <w:rStyle w:val="VerbatimChar"/>
+        </w:rPr>
+        <w:t xml:space="preserve">        +delete()</w:t>
+      </w:r>
+      <w:r>
+        <w:br/>
+      </w:r>
+      <w:r>
+        <w:rPr>
+          <w:rStyle w:val="VerbatimChar"/>
+        </w:rPr>
+        <w:t xml:space="preserve">        +assignPetugas()</w:t>
+      </w:r>
+      <w:r>
+        <w:br/>
+      </w:r>
+      <w:r>
+        <w:rPr>
+          <w:rStyle w:val="VerbatimChar"/>
+        </w:rPr>
+        <w:t xml:space="preserve">        +updateStatus()</w:t>
+      </w:r>
+      <w:r>
+        <w:br/>
+      </w:r>
+      <w:r>
+        <w:rPr>
+          <w:rStyle w:val="VerbatimChar"/>
+        </w:rPr>
+        <w:t xml:space="preserve">    }</w:t>
+      </w:r>
+      <w:r>
+        <w:br/>
+      </w:r>
+      <w:r>
+        <w:rPr>
+          <w:rStyle w:val="VerbatimChar"/>
+        </w:rPr>
+        <w:t xml:space="preserve">    </w:t>
+      </w:r>
+      <w:r>
+        <w:br/>
+      </w:r>
+      <w:r>
+        <w:rPr>
+          <w:rStyle w:val="VerbatimChar"/>
+        </w:rPr>
+        <w:t xml:space="preserve">    class Kategori {</w:t>
+      </w:r>
+      <w:r>
+        <w:br/>
+      </w:r>
+      <w:r>
+        <w:rPr>
+          <w:rStyle w:val="VerbatimChar"/>
+        </w:rPr>
+        <w:t xml:space="preserve">        +int id</w:t>
+      </w:r>
+      <w:r>
+        <w:br/>
+      </w:r>
+      <w:r>
+        <w:rPr>
+          <w:rStyle w:val="VerbatimChar"/>
+        </w:rPr>
+        <w:t xml:space="preserve">        +string nama_kategori</w:t>
+      </w:r>
+      <w:r>
+        <w:br/>
+      </w:r>
+      <w:r>
+        <w:rPr>
+          <w:rStyle w:val="VerbatimChar"/>
+        </w:rPr>
+        <w:t xml:space="preserve">        +string deskripsi</w:t>
+      </w:r>
+      <w:r>
+        <w:br/>
+      </w:r>
+      <w:r>
+        <w:rPr>
+          <w:rStyle w:val="VerbatimChar"/>
+        </w:rPr>
+        <w:t xml:space="preserve">        +string icon</w:t>
+      </w:r>
+      <w:r>
+        <w:br/>
+      </w:r>
+      <w:r>
+        <w:rPr>
+          <w:rStyle w:val="VerbatimChar"/>
+        </w:rPr>
+        <w:t xml:space="preserve">        +boolean is_active</w:t>
+      </w:r>
+      <w:r>
+        <w:br/>
+      </w:r>
+      <w:r>
+        <w:rPr>
+          <w:rStyle w:val="VerbatimChar"/>
+        </w:rPr>
+        <w:t xml:space="preserve">        +create()</w:t>
+      </w:r>
+      <w:r>
+        <w:br/>
+      </w:r>
+      <w:r>
+        <w:rPr>
+          <w:rStyle w:val="VerbatimChar"/>
+        </w:rPr>
+        <w:t xml:space="preserve">        +update()</w:t>
+      </w:r>
+      <w:r>
+        <w:br/>
+      </w:r>
+      <w:r>
+        <w:rPr>
+          <w:rStyle w:val="VerbatimChar"/>
+        </w:rPr>
+        <w:t xml:space="preserve">        +delete()</w:t>
+      </w:r>
+      <w:r>
+        <w:br/>
+      </w:r>
+      <w:r>
+        <w:rPr>
+          <w:rStyle w:val="VerbatimChar"/>
+        </w:rPr>
+        <w:t xml:space="preserve">    }</w:t>
+      </w:r>
+      <w:r>
+        <w:br/>
+      </w:r>
+      <w:r>
+        <w:rPr>
+          <w:rStyle w:val="VerbatimChar"/>
+        </w:rPr>
+        <w:t xml:space="preserve">    </w:t>
+      </w:r>
+      <w:r>
+        <w:br/>
+      </w:r>
+      <w:r>
+        <w:rPr>
+          <w:rStyle w:val="VerbatimChar"/>
+        </w:rPr>
+        <w:t xml:space="preserve">    class FileBukti {</w:t>
+      </w:r>
+      <w:r>
+        <w:br/>
+      </w:r>
+      <w:r>
+        <w:rPr>
+          <w:rStyle w:val="VerbatimChar"/>
+        </w:rPr>
+        <w:t xml:space="preserve">        +int id</w:t>
+      </w:r>
+      <w:r>
+        <w:br/>
+      </w:r>
+      <w:r>
+        <w:rPr>
+          <w:rStyle w:val="VerbatimChar"/>
+        </w:rPr>
+        <w:t xml:space="preserve">        +int pengaduan_id</w:t>
+      </w:r>
+      <w:r>
+        <w:br/>
+      </w:r>
+      <w:r>
+        <w:rPr>
+          <w:rStyle w:val="VerbatimChar"/>
+        </w:rPr>
+        <w:t xml:space="preserve">        +string nama_file</w:t>
+      </w:r>
+      <w:r>
+        <w:br/>
+      </w:r>
+      <w:r>
+        <w:rPr>
+          <w:rStyle w:val="VerbatimChar"/>
+        </w:rPr>
+        <w:t xml:space="preserve">        +string path</w:t>
+      </w:r>
+      <w:r>
+        <w:br/>
+      </w:r>
+      <w:r>
+        <w:rPr>
+          <w:rStyle w:val="VerbatimChar"/>
+        </w:rPr>
+        <w:t xml:space="preserve">        +string tipe_file</w:t>
+      </w:r>
+      <w:r>
+        <w:br/>
+      </w:r>
+      <w:r>
+        <w:rPr>
+          <w:rStyle w:val="VerbatimChar"/>
+        </w:rPr>
+        <w:t xml:space="preserve">        +int ukuran</w:t>
+      </w:r>
+      <w:r>
+        <w:br/>
+      </w:r>
+      <w:r>
+        <w:rPr>
+          <w:rStyle w:val="VerbatimChar"/>
+        </w:rPr>
+        <w:t xml:space="preserve">        +datetime uploaded_at</w:t>
+      </w:r>
+      <w:r>
+        <w:br/>
+      </w:r>
+      <w:r>
+        <w:rPr>
+          <w:rStyle w:val="VerbatimChar"/>
+        </w:rPr>
+        <w:t xml:space="preserve">        +upload()</w:t>
+      </w:r>
+      <w:r>
+        <w:br/>
+      </w:r>
+      <w:r>
+        <w:rPr>
+          <w:rStyle w:val="VerbatimChar"/>
+        </w:rPr>
+        <w:t xml:space="preserve">        +delete()</w:t>
+      </w:r>
+      <w:r>
+        <w:br/>
+      </w:r>
+      <w:r>
+        <w:rPr>
+          <w:rStyle w:val="VerbatimChar"/>
+        </w:rPr>
+        <w:t xml:space="preserve">    }</w:t>
+      </w:r>
+      <w:r>
+        <w:br/>
+      </w:r>
+      <w:r>
+        <w:rPr>
+          <w:rStyle w:val="VerbatimChar"/>
+        </w:rPr>
+        <w:t xml:space="preserve">    </w:t>
+      </w:r>
+      <w:r>
+        <w:br/>
+      </w:r>
+      <w:r>
+        <w:rPr>
+          <w:rStyle w:val="VerbatimChar"/>
+        </w:rPr>
+        <w:t xml:space="preserve">    class Tanggapan {</w:t>
+      </w:r>
+      <w:r>
+        <w:br/>
+      </w:r>
+      <w:r>
+        <w:rPr>
+          <w:rStyle w:val="VerbatimChar"/>
+        </w:rPr>
+        <w:t xml:space="preserve">        +int id</w:t>
+      </w:r>
+      <w:r>
+        <w:br/>
+      </w:r>
+      <w:r>
+        <w:rPr>
+          <w:rStyle w:val="VerbatimChar"/>
+        </w:rPr>
+        <w:t xml:space="preserve">        +int pengaduan_id</w:t>
+      </w:r>
+      <w:r>
+        <w:br/>
+      </w:r>
+      <w:r>
+        <w:rPr>
+          <w:rStyle w:val="VerbatimChar"/>
+        </w:rPr>
+        <w:t xml:space="preserve">        +int petugas_id</w:t>
+      </w:r>
+      <w:r>
+        <w:br/>
+      </w:r>
+      <w:r>
+        <w:rPr>
+          <w:rStyle w:val="VerbatimChar"/>
+        </w:rPr>
+        <w:t xml:space="preserve">        +string isi_tanggapan</w:t>
+      </w:r>
+      <w:r>
+        <w:br/>
+      </w:r>
+      <w:r>
+        <w:rPr>
+          <w:rStyle w:val="VerbatimChar"/>
+        </w:rPr>
+        <w:t xml:space="preserve">        +datetime tanggal_tanggapan</w:t>
+      </w:r>
+      <w:r>
+        <w:br/>
+      </w:r>
+      <w:r>
+        <w:rPr>
+          <w:rStyle w:val="VerbatimChar"/>
+        </w:rPr>
+        <w:t xml:space="preserve">        +create()</w:t>
+      </w:r>
+      <w:r>
+        <w:br/>
+      </w:r>
+      <w:r>
+        <w:rPr>
+          <w:rStyle w:val="VerbatimChar"/>
+        </w:rPr>
+        <w:t xml:space="preserve">        +update()</w:t>
+      </w:r>
+      <w:r>
+        <w:br/>
+      </w:r>
+      <w:r>
+        <w:rPr>
+          <w:rStyle w:val="VerbatimChar"/>
+        </w:rPr>
+        <w:t xml:space="preserve">    }</w:t>
+      </w:r>
+      <w:r>
+        <w:br/>
+      </w:r>
+      <w:r>
+        <w:rPr>
+          <w:rStyle w:val="VerbatimChar"/>
+        </w:rPr>
+        <w:t xml:space="preserve">    </w:t>
+      </w:r>
+      <w:r>
+        <w:br/>
+      </w:r>
+      <w:r>
+        <w:rPr>
+          <w:rStyle w:val="VerbatimChar"/>
+        </w:rPr>
+        <w:t xml:space="preserve">    class Rating {</w:t>
+      </w:r>
+      <w:r>
+        <w:br/>
+      </w:r>
+      <w:r>
+        <w:rPr>
+          <w:rStyle w:val="VerbatimChar"/>
+        </w:rPr>
+        <w:t xml:space="preserve">        +int id</w:t>
+      </w:r>
+      <w:r>
+        <w:br/>
+      </w:r>
+      <w:r>
+        <w:rPr>
+          <w:rStyle w:val="VerbatimChar"/>
+        </w:rPr>
+        <w:t xml:space="preserve">        +int pengaduan_id</w:t>
+      </w:r>
+      <w:r>
+        <w:br/>
+      </w:r>
+      <w:r>
+        <w:rPr>
+          <w:rStyle w:val="VerbatimChar"/>
+        </w:rPr>
+        <w:t xml:space="preserve">        +int user_id</w:t>
+      </w:r>
+      <w:r>
+        <w:br/>
+      </w:r>
+      <w:r>
+        <w:rPr>
+          <w:rStyle w:val="VerbatimChar"/>
+        </w:rPr>
+        <w:t xml:space="preserve">        +int nilai</w:t>
+      </w:r>
+      <w:r>
+        <w:br/>
+      </w:r>
+      <w:r>
+        <w:rPr>
+          <w:rStyle w:val="VerbatimChar"/>
+        </w:rPr>
+        <w:t xml:space="preserve">        +string komentar</w:t>
+      </w:r>
+      <w:r>
+        <w:br/>
+      </w:r>
+      <w:r>
+        <w:rPr>
+          <w:rStyle w:val="VerbatimChar"/>
+        </w:rPr>
+        <w:t xml:space="preserve">        +datetime created_at</w:t>
+      </w:r>
+      <w:r>
+        <w:br/>
+      </w:r>
+      <w:r>
+        <w:rPr>
+          <w:rStyle w:val="VerbatimChar"/>
+        </w:rPr>
+        <w:t xml:space="preserve">        +create()</w:t>
+      </w:r>
+      <w:r>
+        <w:br/>
+      </w:r>
+      <w:r>
+        <w:rPr>
+          <w:rStyle w:val="VerbatimChar"/>
+        </w:rPr>
+        <w:t xml:space="preserve">        +update()</w:t>
+      </w:r>
+      <w:r>
+        <w:br/>
+      </w:r>
+      <w:r>
+        <w:rPr>
+          <w:rStyle w:val="VerbatimChar"/>
+        </w:rPr>
+        <w:t xml:space="preserve">    }</w:t>
+      </w:r>
+      <w:r>
+        <w:br/>
+      </w:r>
+      <w:r>
+        <w:rPr>
+          <w:rStyle w:val="VerbatimChar"/>
+        </w:rPr>
+        <w:t xml:space="preserve">    </w:t>
+      </w:r>
+      <w:r>
+        <w:br/>
+      </w:r>
+      <w:r>
+        <w:rPr>
+          <w:rStyle w:val="VerbatimChar"/>
+        </w:rPr>
+        <w:t xml:space="preserve">    class Notifikasi {</w:t>
+      </w:r>
+      <w:r>
+        <w:br/>
+      </w:r>
+      <w:r>
+        <w:rPr>
+          <w:rStyle w:val="VerbatimChar"/>
+        </w:rPr>
+        <w:t xml:space="preserve">        +int id</w:t>
+      </w:r>
+      <w:r>
+        <w:br/>
+      </w:r>
+      <w:r>
+        <w:rPr>
+          <w:rStyle w:val="VerbatimChar"/>
+        </w:rPr>
+        <w:t xml:space="preserve">        +int user_id</w:t>
+      </w:r>
+      <w:r>
+        <w:br/>
+      </w:r>
+      <w:r>
+        <w:rPr>
+          <w:rStyle w:val="VerbatimChar"/>
+        </w:rPr>
+        <w:t xml:space="preserve">        +string judul</w:t>
+      </w:r>
+      <w:r>
+        <w:br/>
+      </w:r>
+      <w:r>
+        <w:rPr>
+          <w:rStyle w:val="VerbatimChar"/>
+        </w:rPr>
+        <w:t xml:space="preserve">        +string pesan</w:t>
+      </w:r>
+      <w:r>
+        <w:br/>
+      </w:r>
+      <w:r>
+        <w:rPr>
+          <w:rStyle w:val="VerbatimChar"/>
+        </w:rPr>
+        <w:t xml:space="preserve">        +string tipe</w:t>
+      </w:r>
+      <w:r>
+        <w:br/>
+      </w:r>
+      <w:r>
+        <w:rPr>
+          <w:rStyle w:val="VerbatimChar"/>
+        </w:rPr>
+        <w:t xml:space="preserve">        +boolean is_read</w:t>
+      </w:r>
+      <w:r>
+        <w:br/>
+      </w:r>
+      <w:r>
+        <w:rPr>
+          <w:rStyle w:val="VerbatimChar"/>
+        </w:rPr>
+        <w:t xml:space="preserve">        +datetime created_at</w:t>
+      </w:r>
+      <w:r>
+        <w:br/>
+      </w:r>
+      <w:r>
+        <w:rPr>
+          <w:rStyle w:val="VerbatimChar"/>
+        </w:rPr>
+        <w:t xml:space="preserve">        +send()</w:t>
+      </w:r>
+      <w:r>
+        <w:br/>
+      </w:r>
+      <w:r>
+        <w:rPr>
+          <w:rStyle w:val="VerbatimChar"/>
+        </w:rPr>
+        <w:t xml:space="preserve">        +markAsRead()</w:t>
+      </w:r>
+      <w:r>
+        <w:br/>
+      </w:r>
+      <w:r>
+        <w:rPr>
+          <w:rStyle w:val="VerbatimChar"/>
+        </w:rPr>
+        <w:t xml:space="preserve">    }</w:t>
+      </w:r>
+      <w:r>
+        <w:br/>
+      </w:r>
+      <w:r>
+        <w:rPr>
+          <w:rStyle w:val="VerbatimChar"/>
+        </w:rPr>
+        <w:t xml:space="preserve">    </w:t>
+      </w:r>
+      <w:r>
+        <w:br/>
+      </w:r>
+      <w:r>
+        <w:rPr>
+          <w:rStyle w:val="VerbatimChar"/>
+        </w:rPr>
+        <w:t xml:space="preserve">    class StatusHistory {</w:t>
+      </w:r>
+      <w:r>
+        <w:br/>
+      </w:r>
+      <w:r>
+        <w:rPr>
+          <w:rStyle w:val="VerbatimChar"/>
+        </w:rPr>
+        <w:t xml:space="preserve">        +int id</w:t>
+      </w:r>
+      <w:r>
+        <w:br/>
+      </w:r>
+      <w:r>
+        <w:rPr>
+          <w:rStyle w:val="VerbatimChar"/>
+        </w:rPr>
+        <w:t xml:space="preserve">        +int pengaduan_id</w:t>
+      </w:r>
+      <w:r>
+        <w:br/>
+      </w:r>
+      <w:r>
+        <w:rPr>
+          <w:rStyle w:val="VerbatimChar"/>
+        </w:rPr>
+        <w:t xml:space="preserve">        +string status_lama</w:t>
+      </w:r>
+      <w:r>
+        <w:br/>
+      </w:r>
+      <w:r>
+        <w:rPr>
+          <w:rStyle w:val="VerbatimChar"/>
+        </w:rPr>
+        <w:t xml:space="preserve">        +string status_baru</w:t>
+      </w:r>
+      <w:r>
+        <w:br/>
+      </w:r>
+      <w:r>
+        <w:rPr>
+          <w:rStyle w:val="VerbatimChar"/>
+        </w:rPr>
+        <w:t xml:space="preserve">        +int changed_by</w:t>
+      </w:r>
+      <w:r>
+        <w:br/>
+      </w:r>
+      <w:r>
+        <w:rPr>
+          <w:rStyle w:val="VerbatimChar"/>
+        </w:rPr>
+        <w:t xml:space="preserve">        +string keterangan</w:t>
+      </w:r>
+      <w:r>
+        <w:br/>
+      </w:r>
+      <w:r>
+        <w:rPr>
+          <w:rStyle w:val="VerbatimChar"/>
+        </w:rPr>
+        <w:t xml:space="preserve">        +datetime changed_at</w:t>
+      </w:r>
+      <w:r>
+        <w:br/>
+      </w:r>
+      <w:r>
+        <w:rPr>
+          <w:rStyle w:val="VerbatimChar"/>
+        </w:rPr>
+        <w:t xml:space="preserve">        +create()</w:t>
+      </w:r>
+      <w:r>
+        <w:br/>
+      </w:r>
+      <w:r>
+        <w:rPr>
+          <w:rStyle w:val="VerbatimChar"/>
+        </w:rPr>
+        <w:t xml:space="preserve">    }</w:t>
+      </w:r>
+      <w:r>
+        <w:br/>
+      </w:r>
+      <w:r>
+        <w:rPr>
+          <w:rStyle w:val="VerbatimChar"/>
+        </w:rPr>
+        <w:t xml:space="preserve">    </w:t>
+      </w:r>
+      <w:r>
+        <w:br/>
+      </w:r>
+      <w:r>
+        <w:rPr>
+          <w:rStyle w:val="VerbatimChar"/>
+        </w:rPr>
+        <w:t xml:space="preserve">    User &lt;|-- Masyarakat</w:t>
+      </w:r>
+      <w:r>
+        <w:br/>
+      </w:r>
+      <w:r>
+        <w:rPr>
+          <w:rStyle w:val="VerbatimChar"/>
+        </w:rPr>
+        <w:t xml:space="preserve">    User &lt;|-- Petugas</w:t>
+      </w:r>
+      <w:r>
+        <w:br/>
+      </w:r>
+      <w:r>
+        <w:rPr>
+          <w:rStyle w:val="VerbatimChar"/>
+        </w:rPr>
+        <w:t xml:space="preserve">    User &lt;|-- Admin</w:t>
+      </w:r>
+      <w:r>
+        <w:br/>
+      </w:r>
+      <w:r>
+        <w:rPr>
+          <w:rStyle w:val="VerbatimChar"/>
+        </w:rPr>
+        <w:t xml:space="preserve">    </w:t>
+      </w:r>
+      <w:r>
+        <w:br/>
+      </w:r>
+      <w:r>
+        <w:rPr>
+          <w:rStyle w:val="VerbatimChar"/>
+        </w:rPr>
+        <w:t xml:space="preserve">    Masyarakat "1" --&gt; "*" Pengaduan : membuat</w:t>
+      </w:r>
+      <w:r>
+        <w:br/>
+      </w:r>
+      <w:r>
+        <w:rPr>
+          <w:rStyle w:val="VerbatimChar"/>
+        </w:rPr>
+        <w:t xml:space="preserve">    Petugas "1" --&gt; "*" Pengaduan : menangani</w:t>
+      </w:r>
+      <w:r>
+        <w:br/>
+      </w:r>
+      <w:r>
+        <w:rPr>
+          <w:rStyle w:val="VerbatimChar"/>
+        </w:rPr>
+        <w:t xml:space="preserve">    Pengaduan "*" --&gt; "1" Kategori : memiliki</w:t>
+      </w:r>
+      <w:r>
+        <w:br/>
+      </w:r>
+      <w:r>
+        <w:rPr>
+          <w:rStyle w:val="VerbatimChar"/>
+        </w:rPr>
+        <w:t xml:space="preserve">    Pengaduan "1" --&gt; "*" FileBukti : memiliki</w:t>
+      </w:r>
+      <w:r>
+        <w:br/>
+      </w:r>
+      <w:r>
+        <w:rPr>
+          <w:rStyle w:val="VerbatimChar"/>
+        </w:rPr>
+        <w:t xml:space="preserve">    Pengaduan "1" --&gt; "0..1" Tanggapan : memiliki</w:t>
+      </w:r>
+      <w:r>
+        <w:br/>
+      </w:r>
+      <w:r>
+        <w:rPr>
+          <w:rStyle w:val="VerbatimChar"/>
+        </w:rPr>
+        <w:t xml:space="preserve">    Pengaduan "1" --&gt; "0..1" Rating : memiliki</w:t>
+      </w:r>
+      <w:r>
+        <w:br/>
+      </w:r>
+      <w:r>
+        <w:rPr>
+          <w:rStyle w:val="VerbatimChar"/>
+        </w:rPr>
+        <w:t xml:space="preserve">    Pengaduan "1" --&gt; "*" StatusHistory : memiliki</w:t>
+      </w:r>
+      <w:r>
+        <w:br/>
+      </w:r>
+      <w:r>
+        <w:rPr>
+          <w:rStyle w:val="VerbatimChar"/>
+        </w:rPr>
+        <w:t xml:space="preserve">    User "1" --&gt; "*" Notifikasi : menerima</w:t>
+      </w:r>
+      <w:r>
+        <w:br/>
+      </w:r>
+      <w:r>
+        <w:rPr>
+          <w:rStyle w:val="VerbatimChar"/>
+        </w:rPr>
+        <w:t xml:space="preserve">    Petugas "1" --&gt; "*" Tanggapan : membuat</w:t>
       </w:r>
     </w:p>
     <w:bookmarkEnd w:id="39"/>
-    <w:bookmarkStart w:id="40" w:name="perancangan-database"/>
+    <w:bookmarkStart w:id="40" w:name="entity-relationship-diagram-erd"/>
     <w:p>
       <w:pPr>
         <w:pStyle w:val="Heading3"/>
       </w:pPr>
       <w:r>
-        <w:t xml:space="preserve">4.5 Perancangan Database</w:t>
+        <w:t xml:space="preserve">4.5 Entity Relationship Diagram (ERD)</w:t>
       </w:r>
     </w:p>
     <w:p>
@@ -2277,417 +4152,846 @@
         <w:pStyle w:val="FirstParagraph"/>
       </w:pPr>
       <w:r>
-        <w:rPr>
-          <w:bCs/>
-          <w:b/>
-        </w:rPr>
-        <w:t xml:space="preserve">Tabel-tabel dalam Database:</w:t>
-      </w:r>
-    </w:p>
-    <w:tbl>
-      <w:tblPr>
-        <w:tblStyle w:val="Table"/>
-        <w:tblW w:type="auto" w:w="0"/>
-        <w:tblLook w:firstRow="1" w:lastRow="0" w:firstColumn="0" w:lastColumn="0" w:noHBand="0" w:noVBand="0" w:val="0020"/>
-        <w:jc w:val="start"/>
-      </w:tblPr>
-      <w:tblGrid>
-        <w:gridCol w:w="2640"/>
-        <w:gridCol w:w="2640"/>
-        <w:gridCol w:w="2640"/>
-      </w:tblGrid>
-      <w:tr>
-        <w:trPr>
-          <w:tblHeader w:val="true"/>
-        </w:trPr>
-        <w:tc>
-          <w:tcPr/>
-          <w:p>
-            <w:pPr>
-              <w:pStyle w:val="Compact"/>
-              <w:jc w:val="left"/>
-            </w:pPr>
-            <w:r>
-              <w:t xml:space="preserve">No</w:t>
-            </w:r>
-          </w:p>
-        </w:tc>
-        <w:tc>
-          <w:tcPr/>
-          <w:p>
-            <w:pPr>
-              <w:pStyle w:val="Compact"/>
-              <w:jc w:val="left"/>
-            </w:pPr>
-            <w:r>
-              <w:t xml:space="preserve">Tabel</w:t>
-            </w:r>
-          </w:p>
-        </w:tc>
-        <w:tc>
-          <w:tcPr/>
-          <w:p>
-            <w:pPr>
-              <w:pStyle w:val="Compact"/>
-              <w:jc w:val="left"/>
-            </w:pPr>
-            <w:r>
-              <w:t xml:space="preserve">Deskripsi</w:t>
-            </w:r>
-          </w:p>
-        </w:tc>
-      </w:tr>
-      <w:tr>
-        <w:tc>
-          <w:tcPr/>
-          <w:p>
-            <w:pPr>
-              <w:pStyle w:val="Compact"/>
-              <w:jc w:val="left"/>
-            </w:pPr>
-            <w:r>
-              <w:t xml:space="preserve">1</w:t>
-            </w:r>
-          </w:p>
-        </w:tc>
-        <w:tc>
-          <w:tcPr/>
-          <w:p>
-            <w:pPr>
-              <w:pStyle w:val="Compact"/>
-              <w:jc w:val="left"/>
-            </w:pPr>
-            <w:r>
-              <w:t xml:space="preserve">users</w:t>
-            </w:r>
-          </w:p>
-        </w:tc>
-        <w:tc>
-          <w:tcPr/>
-          <w:p>
-            <w:pPr>
-              <w:pStyle w:val="Compact"/>
-              <w:jc w:val="left"/>
-            </w:pPr>
-            <w:r>
-              <w:t xml:space="preserve">Data pengguna (masyarakat, petugas, admin)</w:t>
-            </w:r>
-          </w:p>
-        </w:tc>
-      </w:tr>
-      <w:tr>
-        <w:tc>
-          <w:tcPr/>
-          <w:p>
-            <w:pPr>
-              <w:pStyle w:val="Compact"/>
-              <w:jc w:val="left"/>
-            </w:pPr>
-            <w:r>
-              <w:t xml:space="preserve">2</w:t>
-            </w:r>
-          </w:p>
-        </w:tc>
-        <w:tc>
-          <w:tcPr/>
-          <w:p>
-            <w:pPr>
-              <w:pStyle w:val="Compact"/>
-              <w:jc w:val="left"/>
-            </w:pPr>
-            <w:r>
-              <w:t xml:space="preserve">pengaduan</w:t>
-            </w:r>
-          </w:p>
-        </w:tc>
-        <w:tc>
-          <w:tcPr/>
-          <w:p>
-            <w:pPr>
-              <w:pStyle w:val="Compact"/>
-              <w:jc w:val="left"/>
-            </w:pPr>
-            <w:r>
-              <w:t xml:space="preserve">Data pengaduan masyarakat</w:t>
-            </w:r>
-          </w:p>
-        </w:tc>
-      </w:tr>
-      <w:tr>
-        <w:tc>
-          <w:tcPr/>
-          <w:p>
-            <w:pPr>
-              <w:pStyle w:val="Compact"/>
-              <w:jc w:val="left"/>
-            </w:pPr>
-            <w:r>
-              <w:t xml:space="preserve">3</w:t>
-            </w:r>
-          </w:p>
-        </w:tc>
-        <w:tc>
-          <w:tcPr/>
-          <w:p>
-            <w:pPr>
-              <w:pStyle w:val="Compact"/>
-              <w:jc w:val="left"/>
-            </w:pPr>
-            <w:r>
-              <w:t xml:space="preserve">kategori</w:t>
-            </w:r>
-          </w:p>
-        </w:tc>
-        <w:tc>
-          <w:tcPr/>
-          <w:p>
-            <w:pPr>
-              <w:pStyle w:val="Compact"/>
-              <w:jc w:val="left"/>
-            </w:pPr>
-            <w:r>
-              <w:t xml:space="preserve">Kategori pengaduan</w:t>
-            </w:r>
-          </w:p>
-        </w:tc>
-      </w:tr>
-      <w:tr>
-        <w:tc>
-          <w:tcPr/>
-          <w:p>
-            <w:pPr>
-              <w:pStyle w:val="Compact"/>
-              <w:jc w:val="left"/>
-            </w:pPr>
-            <w:r>
-              <w:t xml:space="preserve">4</w:t>
-            </w:r>
-          </w:p>
-        </w:tc>
-        <w:tc>
-          <w:tcPr/>
-          <w:p>
-            <w:pPr>
-              <w:pStyle w:val="Compact"/>
-              <w:jc w:val="left"/>
-            </w:pPr>
-            <w:r>
-              <w:t xml:space="preserve">file_bukti</w:t>
-            </w:r>
-          </w:p>
-        </w:tc>
-        <w:tc>
-          <w:tcPr/>
-          <w:p>
-            <w:pPr>
-              <w:pStyle w:val="Compact"/>
-              <w:jc w:val="left"/>
-            </w:pPr>
-            <w:r>
-              <w:t xml:space="preserve">File lampiran bukti pengaduan</w:t>
-            </w:r>
-          </w:p>
-        </w:tc>
-      </w:tr>
-      <w:tr>
-        <w:tc>
-          <w:tcPr/>
-          <w:p>
-            <w:pPr>
-              <w:pStyle w:val="Compact"/>
-              <w:jc w:val="left"/>
-            </w:pPr>
-            <w:r>
-              <w:t xml:space="preserve">5</w:t>
-            </w:r>
-          </w:p>
-        </w:tc>
-        <w:tc>
-          <w:tcPr/>
-          <w:p>
-            <w:pPr>
-              <w:pStyle w:val="Compact"/>
-              <w:jc w:val="left"/>
-            </w:pPr>
-            <w:r>
-              <w:t xml:space="preserve">tanggapan</w:t>
-            </w:r>
-          </w:p>
-        </w:tc>
-        <w:tc>
-          <w:tcPr/>
-          <w:p>
-            <w:pPr>
-              <w:pStyle w:val="Compact"/>
-              <w:jc w:val="left"/>
-            </w:pPr>
-            <w:r>
-              <w:t xml:space="preserve">Tanggapan dari petugas</w:t>
-            </w:r>
-          </w:p>
-        </w:tc>
-      </w:tr>
-      <w:tr>
-        <w:tc>
-          <w:tcPr/>
-          <w:p>
-            <w:pPr>
-              <w:pStyle w:val="Compact"/>
-              <w:jc w:val="left"/>
-            </w:pPr>
-            <w:r>
-              <w:t xml:space="preserve">6</w:t>
-            </w:r>
-          </w:p>
-        </w:tc>
-        <w:tc>
-          <w:tcPr/>
-          <w:p>
-            <w:pPr>
-              <w:pStyle w:val="Compact"/>
-              <w:jc w:val="left"/>
-            </w:pPr>
-            <w:r>
-              <w:t xml:space="preserve">rating</w:t>
-            </w:r>
-          </w:p>
-        </w:tc>
-        <w:tc>
-          <w:tcPr/>
-          <w:p>
-            <w:pPr>
-              <w:pStyle w:val="Compact"/>
-              <w:jc w:val="left"/>
-            </w:pPr>
-            <w:r>
-              <w:t xml:space="preserve">Rating dan feedback dari masyarakat</w:t>
-            </w:r>
-          </w:p>
-        </w:tc>
-      </w:tr>
-      <w:tr>
-        <w:tc>
-          <w:tcPr/>
-          <w:p>
-            <w:pPr>
-              <w:pStyle w:val="Compact"/>
-              <w:jc w:val="left"/>
-            </w:pPr>
-            <w:r>
-              <w:t xml:space="preserve">7</w:t>
-            </w:r>
-          </w:p>
-        </w:tc>
-        <w:tc>
-          <w:tcPr/>
-          <w:p>
-            <w:pPr>
-              <w:pStyle w:val="Compact"/>
-              <w:jc w:val="left"/>
-            </w:pPr>
-            <w:r>
-              <w:t xml:space="preserve">notifikasi</w:t>
-            </w:r>
-          </w:p>
-        </w:tc>
-        <w:tc>
-          <w:tcPr/>
-          <w:p>
-            <w:pPr>
-              <w:pStyle w:val="Compact"/>
-              <w:jc w:val="left"/>
-            </w:pPr>
-            <w:r>
-              <w:t xml:space="preserve">Notifikasi untuk pengguna</w:t>
-            </w:r>
-          </w:p>
-        </w:tc>
-      </w:tr>
-      <w:tr>
-        <w:tc>
-          <w:tcPr/>
-          <w:p>
-            <w:pPr>
-              <w:pStyle w:val="Compact"/>
-              <w:jc w:val="left"/>
-            </w:pPr>
-            <w:r>
-              <w:t xml:space="preserve">8</w:t>
-            </w:r>
-          </w:p>
-        </w:tc>
-        <w:tc>
-          <w:tcPr/>
-          <w:p>
-            <w:pPr>
-              <w:pStyle w:val="Compact"/>
-              <w:jc w:val="left"/>
-            </w:pPr>
-            <w:r>
-              <w:t xml:space="preserve">status_history</w:t>
-            </w:r>
-          </w:p>
-        </w:tc>
-        <w:tc>
-          <w:tcPr/>
-          <w:p>
-            <w:pPr>
-              <w:pStyle w:val="Compact"/>
-              <w:jc w:val="left"/>
-            </w:pPr>
-            <w:r>
-              <w:t xml:space="preserve">Riwayat perubahan status pengaduan</w:t>
-            </w:r>
-          </w:p>
-        </w:tc>
-      </w:tr>
-    </w:tbl>
-    <w:p>
-      <w:pPr>
-        <w:pStyle w:val="BodyText"/>
-      </w:pPr>
-      <w:r>
-        <w:rPr>
-          <w:bCs/>
-          <w:b/>
-        </w:rPr>
-        <w:t xml:space="preserve">Relasi Antar Tabel:</w:t>
-      </w:r>
-      <w:r>
-        <w:t xml:space="preserve"> </w:t>
-      </w:r>
-      <w:r>
-        <w:t xml:space="preserve">- users (1) → (N) pengaduan (satu user dapat membuat banyak pengaduan)</w:t>
-      </w:r>
-      <w:r>
-        <w:t xml:space="preserve"> </w:t>
-      </w:r>
-      <w:r>
-        <w:t xml:space="preserve">- pengaduan (N) → (1) kategori (banyak pengaduan dalam satu kategori)</w:t>
-      </w:r>
-      <w:r>
-        <w:t xml:space="preserve"> </w:t>
-      </w:r>
-      <w:r>
-        <w:t xml:space="preserve">- pengaduan (1) → (N) file_bukti (satu pengaduan dapat memiliki banyak file)</w:t>
-      </w:r>
-      <w:r>
-        <w:t xml:space="preserve"> </w:t>
-      </w:r>
-      <w:r>
-        <w:t xml:space="preserve">- pengaduan (1) → (0..1) tanggapan (satu pengaduan memiliki maksimal satu tanggapan)</w:t>
-      </w:r>
-      <w:r>
-        <w:t xml:space="preserve"> </w:t>
-      </w:r>
-      <w:r>
-        <w:t xml:space="preserve">- pengaduan (1) → (N) status_history (satu pengaduan memiliki riwayat status)</w:t>
-      </w:r>
-      <w:r>
-        <w:t xml:space="preserve"> </w:t>
-      </w:r>
-      <w:r>
-        <w:t xml:space="preserve">- users (1) → (N) notifikasi (satu user menerima banyak notifikasi)</w:t>
+        <w:t xml:space="preserve">Entity Relationship Diagram menggambarkan struktur database dan relasi antar tabel.</w:t>
+      </w:r>
+    </w:p>
+    <w:p>
+      <w:pPr>
+        <w:pStyle w:val="SourceCode"/>
+      </w:pPr>
+      <w:r>
+        <w:rPr>
+          <w:rStyle w:val="VerbatimChar"/>
+        </w:rPr>
+        <w:t xml:space="preserve">erDiagram</w:t>
+      </w:r>
+      <w:r>
+        <w:br/>
+      </w:r>
+      <w:r>
+        <w:rPr>
+          <w:rStyle w:val="VerbatimChar"/>
+        </w:rPr>
+        <w:t xml:space="preserve">    USERS ||--o{ PENGADUAN : membuat</w:t>
+      </w:r>
+      <w:r>
+        <w:br/>
+      </w:r>
+      <w:r>
+        <w:rPr>
+          <w:rStyle w:val="VerbatimChar"/>
+        </w:rPr>
+        <w:t xml:space="preserve">    USERS ||--o{ NOTIFIKASI : menerima</w:t>
+      </w:r>
+      <w:r>
+        <w:br/>
+      </w:r>
+      <w:r>
+        <w:rPr>
+          <w:rStyle w:val="VerbatimChar"/>
+        </w:rPr>
+        <w:t xml:space="preserve">    USERS ||--o{ TANGGAPAN : membuat</w:t>
+      </w:r>
+      <w:r>
+        <w:br/>
+      </w:r>
+      <w:r>
+        <w:rPr>
+          <w:rStyle w:val="VerbatimChar"/>
+        </w:rPr>
+        <w:t xml:space="preserve">    PENGADUAN }o--|| KATEGORI : memiliki</w:t>
+      </w:r>
+      <w:r>
+        <w:br/>
+      </w:r>
+      <w:r>
+        <w:rPr>
+          <w:rStyle w:val="VerbatimChar"/>
+        </w:rPr>
+        <w:t xml:space="preserve">    PENGADUAN ||--o{ FILE_BUKTI : memiliki</w:t>
+      </w:r>
+      <w:r>
+        <w:br/>
+      </w:r>
+      <w:r>
+        <w:rPr>
+          <w:rStyle w:val="VerbatimChar"/>
+        </w:rPr>
+        <w:t xml:space="preserve">    PENGADUAN ||--o| TANGGAPAN : memiliki</w:t>
+      </w:r>
+      <w:r>
+        <w:br/>
+      </w:r>
+      <w:r>
+        <w:rPr>
+          <w:rStyle w:val="VerbatimChar"/>
+        </w:rPr>
+        <w:t xml:space="preserve">    PENGADUAN ||--o| RATING : memiliki</w:t>
+      </w:r>
+      <w:r>
+        <w:br/>
+      </w:r>
+      <w:r>
+        <w:rPr>
+          <w:rStyle w:val="VerbatimChar"/>
+        </w:rPr>
+        <w:t xml:space="preserve">    PENGADUAN ||--o{ STATUS_HISTORY : memiliki</w:t>
+      </w:r>
+      <w:r>
+        <w:br/>
+      </w:r>
+      <w:r>
+        <w:rPr>
+          <w:rStyle w:val="VerbatimChar"/>
+        </w:rPr>
+        <w:t xml:space="preserve">    </w:t>
+      </w:r>
+      <w:r>
+        <w:br/>
+      </w:r>
+      <w:r>
+        <w:rPr>
+          <w:rStyle w:val="VerbatimChar"/>
+        </w:rPr>
+        <w:t xml:space="preserve">    USERS {</w:t>
+      </w:r>
+      <w:r>
+        <w:br/>
+      </w:r>
+      <w:r>
+        <w:rPr>
+          <w:rStyle w:val="VerbatimChar"/>
+        </w:rPr>
+        <w:t xml:space="preserve">        int id PK</w:t>
+      </w:r>
+      <w:r>
+        <w:br/>
+      </w:r>
+      <w:r>
+        <w:rPr>
+          <w:rStyle w:val="VerbatimChar"/>
+        </w:rPr>
+        <w:t xml:space="preserve">        string username UK</w:t>
+      </w:r>
+      <w:r>
+        <w:br/>
+      </w:r>
+      <w:r>
+        <w:rPr>
+          <w:rStyle w:val="VerbatimChar"/>
+        </w:rPr>
+        <w:t xml:space="preserve">        string email UK</w:t>
+      </w:r>
+      <w:r>
+        <w:br/>
+      </w:r>
+      <w:r>
+        <w:rPr>
+          <w:rStyle w:val="VerbatimChar"/>
+        </w:rPr>
+        <w:t xml:space="preserve">        string password</w:t>
+      </w:r>
+      <w:r>
+        <w:br/>
+      </w:r>
+      <w:r>
+        <w:rPr>
+          <w:rStyle w:val="VerbatimChar"/>
+        </w:rPr>
+        <w:t xml:space="preserve">        string nama_lengkap</w:t>
+      </w:r>
+      <w:r>
+        <w:br/>
+      </w:r>
+      <w:r>
+        <w:rPr>
+          <w:rStyle w:val="VerbatimChar"/>
+        </w:rPr>
+        <w:t xml:space="preserve">        string no_telepon</w:t>
+      </w:r>
+      <w:r>
+        <w:br/>
+      </w:r>
+      <w:r>
+        <w:rPr>
+          <w:rStyle w:val="VerbatimChar"/>
+        </w:rPr>
+        <w:t xml:space="preserve">        string alamat</w:t>
+      </w:r>
+      <w:r>
+        <w:br/>
+      </w:r>
+      <w:r>
+        <w:rPr>
+          <w:rStyle w:val="VerbatimChar"/>
+        </w:rPr>
+        <w:t xml:space="preserve">        string role</w:t>
+      </w:r>
+      <w:r>
+        <w:br/>
+      </w:r>
+      <w:r>
+        <w:rPr>
+          <w:rStyle w:val="VerbatimChar"/>
+        </w:rPr>
+        <w:t xml:space="preserve">        string nik</w:t>
+      </w:r>
+      <w:r>
+        <w:br/>
+      </w:r>
+      <w:r>
+        <w:rPr>
+          <w:rStyle w:val="VerbatimChar"/>
+        </w:rPr>
+        <w:t xml:space="preserve">        datetime created_at</w:t>
+      </w:r>
+      <w:r>
+        <w:br/>
+      </w:r>
+      <w:r>
+        <w:rPr>
+          <w:rStyle w:val="VerbatimChar"/>
+        </w:rPr>
+        <w:t xml:space="preserve">        datetime updated_at</w:t>
+      </w:r>
+      <w:r>
+        <w:br/>
+      </w:r>
+      <w:r>
+        <w:rPr>
+          <w:rStyle w:val="VerbatimChar"/>
+        </w:rPr>
+        <w:t xml:space="preserve">    }</w:t>
+      </w:r>
+      <w:r>
+        <w:br/>
+      </w:r>
+      <w:r>
+        <w:rPr>
+          <w:rStyle w:val="VerbatimChar"/>
+        </w:rPr>
+        <w:t xml:space="preserve">    </w:t>
+      </w:r>
+      <w:r>
+        <w:br/>
+      </w:r>
+      <w:r>
+        <w:rPr>
+          <w:rStyle w:val="VerbatimChar"/>
+        </w:rPr>
+        <w:t xml:space="preserve">    PENGADUAN {</w:t>
+      </w:r>
+      <w:r>
+        <w:br/>
+      </w:r>
+      <w:r>
+        <w:rPr>
+          <w:rStyle w:val="VerbatimChar"/>
+        </w:rPr>
+        <w:t xml:space="preserve">        int id PK</w:t>
+      </w:r>
+      <w:r>
+        <w:br/>
+      </w:r>
+      <w:r>
+        <w:rPr>
+          <w:rStyle w:val="VerbatimChar"/>
+        </w:rPr>
+        <w:t xml:space="preserve">        int user_id FK</w:t>
+      </w:r>
+      <w:r>
+        <w:br/>
+      </w:r>
+      <w:r>
+        <w:rPr>
+          <w:rStyle w:val="VerbatimChar"/>
+        </w:rPr>
+        <w:t xml:space="preserve">        int kategori_id FK</w:t>
+      </w:r>
+      <w:r>
+        <w:br/>
+      </w:r>
+      <w:r>
+        <w:rPr>
+          <w:rStyle w:val="VerbatimChar"/>
+        </w:rPr>
+        <w:t xml:space="preserve">        int petugas_id FK</w:t>
+      </w:r>
+      <w:r>
+        <w:br/>
+      </w:r>
+      <w:r>
+        <w:rPr>
+          <w:rStyle w:val="VerbatimChar"/>
+        </w:rPr>
+        <w:t xml:space="preserve">        string nomor_pengaduan UK</w:t>
+      </w:r>
+      <w:r>
+        <w:br/>
+      </w:r>
+      <w:r>
+        <w:rPr>
+          <w:rStyle w:val="VerbatimChar"/>
+        </w:rPr>
+        <w:t xml:space="preserve">        string judul</w:t>
+      </w:r>
+      <w:r>
+        <w:br/>
+      </w:r>
+      <w:r>
+        <w:rPr>
+          <w:rStyle w:val="VerbatimChar"/>
+        </w:rPr>
+        <w:t xml:space="preserve">        text isi_pengaduan</w:t>
+      </w:r>
+      <w:r>
+        <w:br/>
+      </w:r>
+      <w:r>
+        <w:rPr>
+          <w:rStyle w:val="VerbatimChar"/>
+        </w:rPr>
+        <w:t xml:space="preserve">        string lokasi</w:t>
+      </w:r>
+      <w:r>
+        <w:br/>
+      </w:r>
+      <w:r>
+        <w:rPr>
+          <w:rStyle w:val="VerbatimChar"/>
+        </w:rPr>
+        <w:t xml:space="preserve">        string status</w:t>
+      </w:r>
+      <w:r>
+        <w:br/>
+      </w:r>
+      <w:r>
+        <w:rPr>
+          <w:rStyle w:val="VerbatimChar"/>
+        </w:rPr>
+        <w:t xml:space="preserve">        int prioritas</w:t>
+      </w:r>
+      <w:r>
+        <w:br/>
+      </w:r>
+      <w:r>
+        <w:rPr>
+          <w:rStyle w:val="VerbatimChar"/>
+        </w:rPr>
+        <w:t xml:space="preserve">        datetime tanggal_pengaduan</w:t>
+      </w:r>
+      <w:r>
+        <w:br/>
+      </w:r>
+      <w:r>
+        <w:rPr>
+          <w:rStyle w:val="VerbatimChar"/>
+        </w:rPr>
+        <w:t xml:space="preserve">        datetime tanggal_selesai</w:t>
+      </w:r>
+      <w:r>
+        <w:br/>
+      </w:r>
+      <w:r>
+        <w:rPr>
+          <w:rStyle w:val="VerbatimChar"/>
+        </w:rPr>
+        <w:t xml:space="preserve">    }</w:t>
+      </w:r>
+      <w:r>
+        <w:br/>
+      </w:r>
+      <w:r>
+        <w:rPr>
+          <w:rStyle w:val="VerbatimChar"/>
+        </w:rPr>
+        <w:t xml:space="preserve">    </w:t>
+      </w:r>
+      <w:r>
+        <w:br/>
+      </w:r>
+      <w:r>
+        <w:rPr>
+          <w:rStyle w:val="VerbatimChar"/>
+        </w:rPr>
+        <w:t xml:space="preserve">    KATEGORI {</w:t>
+      </w:r>
+      <w:r>
+        <w:br/>
+      </w:r>
+      <w:r>
+        <w:rPr>
+          <w:rStyle w:val="VerbatimChar"/>
+        </w:rPr>
+        <w:t xml:space="preserve">        int id PK</w:t>
+      </w:r>
+      <w:r>
+        <w:br/>
+      </w:r>
+      <w:r>
+        <w:rPr>
+          <w:rStyle w:val="VerbatimChar"/>
+        </w:rPr>
+        <w:t xml:space="preserve">        string nama_kategori</w:t>
+      </w:r>
+      <w:r>
+        <w:br/>
+      </w:r>
+      <w:r>
+        <w:rPr>
+          <w:rStyle w:val="VerbatimChar"/>
+        </w:rPr>
+        <w:t xml:space="preserve">        string deskripsi</w:t>
+      </w:r>
+      <w:r>
+        <w:br/>
+      </w:r>
+      <w:r>
+        <w:rPr>
+          <w:rStyle w:val="VerbatimChar"/>
+        </w:rPr>
+        <w:t xml:space="preserve">        string icon</w:t>
+      </w:r>
+      <w:r>
+        <w:br/>
+      </w:r>
+      <w:r>
+        <w:rPr>
+          <w:rStyle w:val="VerbatimChar"/>
+        </w:rPr>
+        <w:t xml:space="preserve">        boolean is_active</w:t>
+      </w:r>
+      <w:r>
+        <w:br/>
+      </w:r>
+      <w:r>
+        <w:rPr>
+          <w:rStyle w:val="VerbatimChar"/>
+        </w:rPr>
+        <w:t xml:space="preserve">    }</w:t>
+      </w:r>
+      <w:r>
+        <w:br/>
+      </w:r>
+      <w:r>
+        <w:rPr>
+          <w:rStyle w:val="VerbatimChar"/>
+        </w:rPr>
+        <w:t xml:space="preserve">    </w:t>
+      </w:r>
+      <w:r>
+        <w:br/>
+      </w:r>
+      <w:r>
+        <w:rPr>
+          <w:rStyle w:val="VerbatimChar"/>
+        </w:rPr>
+        <w:t xml:space="preserve">    FILE_BUKTI {</w:t>
+      </w:r>
+      <w:r>
+        <w:br/>
+      </w:r>
+      <w:r>
+        <w:rPr>
+          <w:rStyle w:val="VerbatimChar"/>
+        </w:rPr>
+        <w:t xml:space="preserve">        int id PK</w:t>
+      </w:r>
+      <w:r>
+        <w:br/>
+      </w:r>
+      <w:r>
+        <w:rPr>
+          <w:rStyle w:val="VerbatimChar"/>
+        </w:rPr>
+        <w:t xml:space="preserve">        int pengaduan_id FK</w:t>
+      </w:r>
+      <w:r>
+        <w:br/>
+      </w:r>
+      <w:r>
+        <w:rPr>
+          <w:rStyle w:val="VerbatimChar"/>
+        </w:rPr>
+        <w:t xml:space="preserve">        string nama_file</w:t>
+      </w:r>
+      <w:r>
+        <w:br/>
+      </w:r>
+      <w:r>
+        <w:rPr>
+          <w:rStyle w:val="VerbatimChar"/>
+        </w:rPr>
+        <w:t xml:space="preserve">        string path</w:t>
+      </w:r>
+      <w:r>
+        <w:br/>
+      </w:r>
+      <w:r>
+        <w:rPr>
+          <w:rStyle w:val="VerbatimChar"/>
+        </w:rPr>
+        <w:t xml:space="preserve">        string tipe_file</w:t>
+      </w:r>
+      <w:r>
+        <w:br/>
+      </w:r>
+      <w:r>
+        <w:rPr>
+          <w:rStyle w:val="VerbatimChar"/>
+        </w:rPr>
+        <w:t xml:space="preserve">        int ukuran</w:t>
+      </w:r>
+      <w:r>
+        <w:br/>
+      </w:r>
+      <w:r>
+        <w:rPr>
+          <w:rStyle w:val="VerbatimChar"/>
+        </w:rPr>
+        <w:t xml:space="preserve">        datetime uploaded_at</w:t>
+      </w:r>
+      <w:r>
+        <w:br/>
+      </w:r>
+      <w:r>
+        <w:rPr>
+          <w:rStyle w:val="VerbatimChar"/>
+        </w:rPr>
+        <w:t xml:space="preserve">    }</w:t>
+      </w:r>
+      <w:r>
+        <w:br/>
+      </w:r>
+      <w:r>
+        <w:rPr>
+          <w:rStyle w:val="VerbatimChar"/>
+        </w:rPr>
+        <w:t xml:space="preserve">    </w:t>
+      </w:r>
+      <w:r>
+        <w:br/>
+      </w:r>
+      <w:r>
+        <w:rPr>
+          <w:rStyle w:val="VerbatimChar"/>
+        </w:rPr>
+        <w:t xml:space="preserve">    TANGGAPAN {</w:t>
+      </w:r>
+      <w:r>
+        <w:br/>
+      </w:r>
+      <w:r>
+        <w:rPr>
+          <w:rStyle w:val="VerbatimChar"/>
+        </w:rPr>
+        <w:t xml:space="preserve">        int id PK</w:t>
+      </w:r>
+      <w:r>
+        <w:br/>
+      </w:r>
+      <w:r>
+        <w:rPr>
+          <w:rStyle w:val="VerbatimChar"/>
+        </w:rPr>
+        <w:t xml:space="preserve">        int pengaduan_id FK</w:t>
+      </w:r>
+      <w:r>
+        <w:br/>
+      </w:r>
+      <w:r>
+        <w:rPr>
+          <w:rStyle w:val="VerbatimChar"/>
+        </w:rPr>
+        <w:t xml:space="preserve">        int petugas_id FK</w:t>
+      </w:r>
+      <w:r>
+        <w:br/>
+      </w:r>
+      <w:r>
+        <w:rPr>
+          <w:rStyle w:val="VerbatimChar"/>
+        </w:rPr>
+        <w:t xml:space="preserve">        text isi_tanggapan</w:t>
+      </w:r>
+      <w:r>
+        <w:br/>
+      </w:r>
+      <w:r>
+        <w:rPr>
+          <w:rStyle w:val="VerbatimChar"/>
+        </w:rPr>
+        <w:t xml:space="preserve">        datetime tanggal_tanggapan</w:t>
+      </w:r>
+      <w:r>
+        <w:br/>
+      </w:r>
+      <w:r>
+        <w:rPr>
+          <w:rStyle w:val="VerbatimChar"/>
+        </w:rPr>
+        <w:t xml:space="preserve">    }</w:t>
+      </w:r>
+      <w:r>
+        <w:br/>
+      </w:r>
+      <w:r>
+        <w:rPr>
+          <w:rStyle w:val="VerbatimChar"/>
+        </w:rPr>
+        <w:t xml:space="preserve">    </w:t>
+      </w:r>
+      <w:r>
+        <w:br/>
+      </w:r>
+      <w:r>
+        <w:rPr>
+          <w:rStyle w:val="VerbatimChar"/>
+        </w:rPr>
+        <w:t xml:space="preserve">    RATING {</w:t>
+      </w:r>
+      <w:r>
+        <w:br/>
+      </w:r>
+      <w:r>
+        <w:rPr>
+          <w:rStyle w:val="VerbatimChar"/>
+        </w:rPr>
+        <w:t xml:space="preserve">        int id PK</w:t>
+      </w:r>
+      <w:r>
+        <w:br/>
+      </w:r>
+      <w:r>
+        <w:rPr>
+          <w:rStyle w:val="VerbatimChar"/>
+        </w:rPr>
+        <w:t xml:space="preserve">        int pengaduan_id FK</w:t>
+      </w:r>
+      <w:r>
+        <w:br/>
+      </w:r>
+      <w:r>
+        <w:rPr>
+          <w:rStyle w:val="VerbatimChar"/>
+        </w:rPr>
+        <w:t xml:space="preserve">        int user_id FK</w:t>
+      </w:r>
+      <w:r>
+        <w:br/>
+      </w:r>
+      <w:r>
+        <w:rPr>
+          <w:rStyle w:val="VerbatimChar"/>
+        </w:rPr>
+        <w:t xml:space="preserve">        int nilai</w:t>
+      </w:r>
+      <w:r>
+        <w:br/>
+      </w:r>
+      <w:r>
+        <w:rPr>
+          <w:rStyle w:val="VerbatimChar"/>
+        </w:rPr>
+        <w:t xml:space="preserve">        string komentar</w:t>
+      </w:r>
+      <w:r>
+        <w:br/>
+      </w:r>
+      <w:r>
+        <w:rPr>
+          <w:rStyle w:val="VerbatimChar"/>
+        </w:rPr>
+        <w:t xml:space="preserve">        datetime created_at</w:t>
+      </w:r>
+      <w:r>
+        <w:br/>
+      </w:r>
+      <w:r>
+        <w:rPr>
+          <w:rStyle w:val="VerbatimChar"/>
+        </w:rPr>
+        <w:t xml:space="preserve">    }</w:t>
+      </w:r>
+      <w:r>
+        <w:br/>
+      </w:r>
+      <w:r>
+        <w:rPr>
+          <w:rStyle w:val="VerbatimChar"/>
+        </w:rPr>
+        <w:t xml:space="preserve">    </w:t>
+      </w:r>
+      <w:r>
+        <w:br/>
+      </w:r>
+      <w:r>
+        <w:rPr>
+          <w:rStyle w:val="VerbatimChar"/>
+        </w:rPr>
+        <w:t xml:space="preserve">    NOTIFIKASI {</w:t>
+      </w:r>
+      <w:r>
+        <w:br/>
+      </w:r>
+      <w:r>
+        <w:rPr>
+          <w:rStyle w:val="VerbatimChar"/>
+        </w:rPr>
+        <w:t xml:space="preserve">        int id PK</w:t>
+      </w:r>
+      <w:r>
+        <w:br/>
+      </w:r>
+      <w:r>
+        <w:rPr>
+          <w:rStyle w:val="VerbatimChar"/>
+        </w:rPr>
+        <w:t xml:space="preserve">        int user_id FK</w:t>
+      </w:r>
+      <w:r>
+        <w:br/>
+      </w:r>
+      <w:r>
+        <w:rPr>
+          <w:rStyle w:val="VerbatimChar"/>
+        </w:rPr>
+        <w:t xml:space="preserve">        string judul</w:t>
+      </w:r>
+      <w:r>
+        <w:br/>
+      </w:r>
+      <w:r>
+        <w:rPr>
+          <w:rStyle w:val="VerbatimChar"/>
+        </w:rPr>
+        <w:t xml:space="preserve">        text pesan</w:t>
+      </w:r>
+      <w:r>
+        <w:br/>
+      </w:r>
+      <w:r>
+        <w:rPr>
+          <w:rStyle w:val="VerbatimChar"/>
+        </w:rPr>
+        <w:t xml:space="preserve">        string tipe</w:t>
+      </w:r>
+      <w:r>
+        <w:br/>
+      </w:r>
+      <w:r>
+        <w:rPr>
+          <w:rStyle w:val="VerbatimChar"/>
+        </w:rPr>
+        <w:t xml:space="preserve">        boolean is_read</w:t>
+      </w:r>
+      <w:r>
+        <w:br/>
+      </w:r>
+      <w:r>
+        <w:rPr>
+          <w:rStyle w:val="VerbatimChar"/>
+        </w:rPr>
+        <w:t xml:space="preserve">        datetime created_at</w:t>
+      </w:r>
+      <w:r>
+        <w:br/>
+      </w:r>
+      <w:r>
+        <w:rPr>
+          <w:rStyle w:val="VerbatimChar"/>
+        </w:rPr>
+        <w:t xml:space="preserve">    }</w:t>
+      </w:r>
+      <w:r>
+        <w:br/>
+      </w:r>
+      <w:r>
+        <w:rPr>
+          <w:rStyle w:val="VerbatimChar"/>
+        </w:rPr>
+        <w:t xml:space="preserve">    </w:t>
+      </w:r>
+      <w:r>
+        <w:br/>
+      </w:r>
+      <w:r>
+        <w:rPr>
+          <w:rStyle w:val="VerbatimChar"/>
+        </w:rPr>
+        <w:t xml:space="preserve">    STATUS_HISTORY {</w:t>
+      </w:r>
+      <w:r>
+        <w:br/>
+      </w:r>
+      <w:r>
+        <w:rPr>
+          <w:rStyle w:val="VerbatimChar"/>
+        </w:rPr>
+        <w:t xml:space="preserve">        int id PK</w:t>
+      </w:r>
+      <w:r>
+        <w:br/>
+      </w:r>
+      <w:r>
+        <w:rPr>
+          <w:rStyle w:val="VerbatimChar"/>
+        </w:rPr>
+        <w:t xml:space="preserve">        int pengaduan_id FK</w:t>
+      </w:r>
+      <w:r>
+        <w:br/>
+      </w:r>
+      <w:r>
+        <w:rPr>
+          <w:rStyle w:val="VerbatimChar"/>
+        </w:rPr>
+        <w:t xml:space="preserve">        string status_lama</w:t>
+      </w:r>
+      <w:r>
+        <w:br/>
+      </w:r>
+      <w:r>
+        <w:rPr>
+          <w:rStyle w:val="VerbatimChar"/>
+        </w:rPr>
+        <w:t xml:space="preserve">        string status_baru</w:t>
+      </w:r>
+      <w:r>
+        <w:br/>
+      </w:r>
+      <w:r>
+        <w:rPr>
+          <w:rStyle w:val="VerbatimChar"/>
+        </w:rPr>
+        <w:t xml:space="preserve">        int changed_by FK</w:t>
+      </w:r>
+      <w:r>
+        <w:br/>
+      </w:r>
+      <w:r>
+        <w:rPr>
+          <w:rStyle w:val="VerbatimChar"/>
+        </w:rPr>
+        <w:t xml:space="preserve">        string keterangan</w:t>
+      </w:r>
+      <w:r>
+        <w:br/>
+      </w:r>
+      <w:r>
+        <w:rPr>
+          <w:rStyle w:val="VerbatimChar"/>
+        </w:rPr>
+        <w:t xml:space="preserve">        datetime changed_at</w:t>
+      </w:r>
+      <w:r>
+        <w:br/>
+      </w:r>
+      <w:r>
+        <w:rPr>
+          <w:rStyle w:val="VerbatimChar"/>
+        </w:rPr>
+        <w:t xml:space="preserve">    }</w:t>
       </w:r>
     </w:p>
     <w:p>
@@ -8054,7 +10358,7 @@
       <w:pPr>
         <w:numPr>
           <w:ilvl w:val="0"/>
-          <w:numId w:val="1020"/>
+          <w:numId w:val="1006"/>
         </w:numPr>
       </w:pPr>
       <w:r>
@@ -8065,7 +10369,7 @@
       <w:pPr>
         <w:numPr>
           <w:ilvl w:val="0"/>
-          <w:numId w:val="1020"/>
+          <w:numId w:val="1006"/>
         </w:numPr>
       </w:pPr>
       <w:r>
@@ -8076,7 +10380,7 @@
       <w:pPr>
         <w:numPr>
           <w:ilvl w:val="0"/>
-          <w:numId w:val="1020"/>
+          <w:numId w:val="1006"/>
         </w:numPr>
       </w:pPr>
       <w:r>
@@ -8087,7 +10391,7 @@
       <w:pPr>
         <w:numPr>
           <w:ilvl w:val="0"/>
-          <w:numId w:val="1020"/>
+          <w:numId w:val="1006"/>
         </w:numPr>
       </w:pPr>
       <w:r>
@@ -8098,7 +10402,7 @@
       <w:pPr>
         <w:numPr>
           <w:ilvl w:val="0"/>
-          <w:numId w:val="1020"/>
+          <w:numId w:val="1006"/>
         </w:numPr>
       </w:pPr>
       <w:r>
@@ -8127,7 +10431,7 @@
       <w:pPr>
         <w:numPr>
           <w:ilvl w:val="0"/>
-          <w:numId w:val="1021"/>
+          <w:numId w:val="1007"/>
         </w:numPr>
       </w:pPr>
       <w:r>
@@ -8148,7 +10452,7 @@
       <w:pPr>
         <w:numPr>
           <w:ilvl w:val="0"/>
-          <w:numId w:val="1021"/>
+          <w:numId w:val="1007"/>
         </w:numPr>
       </w:pPr>
       <w:r>
@@ -8169,7 +10473,7 @@
       <w:pPr>
         <w:numPr>
           <w:ilvl w:val="0"/>
-          <w:numId w:val="1021"/>
+          <w:numId w:val="1007"/>
         </w:numPr>
       </w:pPr>
       <w:r>
@@ -8190,7 +10494,7 @@
       <w:pPr>
         <w:numPr>
           <w:ilvl w:val="0"/>
-          <w:numId w:val="1021"/>
+          <w:numId w:val="1007"/>
         </w:numPr>
       </w:pPr>
       <w:r>
@@ -8211,7 +10515,7 @@
       <w:pPr>
         <w:numPr>
           <w:ilvl w:val="0"/>
-          <w:numId w:val="1021"/>
+          <w:numId w:val="1007"/>
         </w:numPr>
       </w:pPr>
       <w:r>
@@ -8232,7 +10536,7 @@
       <w:pPr>
         <w:numPr>
           <w:ilvl w:val="0"/>
-          <w:numId w:val="1021"/>
+          <w:numId w:val="1007"/>
         </w:numPr>
       </w:pPr>
       <w:r>
@@ -8935,129 +11239,6 @@
     </w:lvlOverride>
   </w:num>
   <w:num w:numId="1007">
-    <w:abstractNumId w:val="991"/>
-  </w:num>
-  <w:num w:numId="1008">
-    <w:abstractNumId w:val="991"/>
-  </w:num>
-  <w:num w:numId="1009">
-    <w:abstractNumId w:val="991"/>
-  </w:num>
-  <w:num w:numId="1010">
-    <w:abstractNumId w:val="99411"/>
-    <w:lvlOverride w:ilvl="0">
-      <w:startOverride w:val="1"/>
-    </w:lvlOverride>
-    <w:lvlOverride w:ilvl="1">
-      <w:startOverride w:val="1"/>
-    </w:lvlOverride>
-    <w:lvlOverride w:ilvl="2">
-      <w:startOverride w:val="1"/>
-    </w:lvlOverride>
-    <w:lvlOverride w:ilvl="3">
-      <w:startOverride w:val="1"/>
-    </w:lvlOverride>
-    <w:lvlOverride w:ilvl="4">
-      <w:startOverride w:val="1"/>
-    </w:lvlOverride>
-    <w:lvlOverride w:ilvl="5">
-      <w:startOverride w:val="1"/>
-    </w:lvlOverride>
-    <w:lvlOverride w:ilvl="6">
-      <w:startOverride w:val="1"/>
-    </w:lvlOverride>
-    <w:lvlOverride w:ilvl="7">
-      <w:startOverride w:val="1"/>
-    </w:lvlOverride>
-    <w:lvlOverride w:ilvl="8">
-      <w:startOverride w:val="1"/>
-    </w:lvlOverride>
-  </w:num>
-  <w:num w:numId="1011">
-    <w:abstractNumId w:val="99411"/>
-    <w:lvlOverride w:ilvl="0">
-      <w:startOverride w:val="1"/>
-    </w:lvlOverride>
-    <w:lvlOverride w:ilvl="1">
-      <w:startOverride w:val="1"/>
-    </w:lvlOverride>
-    <w:lvlOverride w:ilvl="2">
-      <w:startOverride w:val="1"/>
-    </w:lvlOverride>
-    <w:lvlOverride w:ilvl="3">
-      <w:startOverride w:val="1"/>
-    </w:lvlOverride>
-    <w:lvlOverride w:ilvl="4">
-      <w:startOverride w:val="1"/>
-    </w:lvlOverride>
-    <w:lvlOverride w:ilvl="5">
-      <w:startOverride w:val="1"/>
-    </w:lvlOverride>
-    <w:lvlOverride w:ilvl="6">
-      <w:startOverride w:val="1"/>
-    </w:lvlOverride>
-    <w:lvlOverride w:ilvl="7">
-      <w:startOverride w:val="1"/>
-    </w:lvlOverride>
-    <w:lvlOverride w:ilvl="8">
-      <w:startOverride w:val="1"/>
-    </w:lvlOverride>
-  </w:num>
-  <w:num w:numId="1012">
-    <w:abstractNumId w:val="991"/>
-  </w:num>
-  <w:num w:numId="1013">
-    <w:abstractNumId w:val="991"/>
-  </w:num>
-  <w:num w:numId="1014">
-    <w:abstractNumId w:val="991"/>
-  </w:num>
-  <w:num w:numId="1015">
-    <w:abstractNumId w:val="991"/>
-  </w:num>
-  <w:num w:numId="1016">
-    <w:abstractNumId w:val="991"/>
-  </w:num>
-  <w:num w:numId="1017">
-    <w:abstractNumId w:val="991"/>
-  </w:num>
-  <w:num w:numId="1018">
-    <w:abstractNumId w:val="991"/>
-  </w:num>
-  <w:num w:numId="1019">
-    <w:abstractNumId w:val="991"/>
-  </w:num>
-  <w:num w:numId="1020">
-    <w:abstractNumId w:val="99411"/>
-    <w:lvlOverride w:ilvl="0">
-      <w:startOverride w:val="1"/>
-    </w:lvlOverride>
-    <w:lvlOverride w:ilvl="1">
-      <w:startOverride w:val="1"/>
-    </w:lvlOverride>
-    <w:lvlOverride w:ilvl="2">
-      <w:startOverride w:val="1"/>
-    </w:lvlOverride>
-    <w:lvlOverride w:ilvl="3">
-      <w:startOverride w:val="1"/>
-    </w:lvlOverride>
-    <w:lvlOverride w:ilvl="4">
-      <w:startOverride w:val="1"/>
-    </w:lvlOverride>
-    <w:lvlOverride w:ilvl="5">
-      <w:startOverride w:val="1"/>
-    </w:lvlOverride>
-    <w:lvlOverride w:ilvl="6">
-      <w:startOverride w:val="1"/>
-    </w:lvlOverride>
-    <w:lvlOverride w:ilvl="7">
-      <w:startOverride w:val="1"/>
-    </w:lvlOverride>
-    <w:lvlOverride w:ilvl="8">
-      <w:startOverride w:val="1"/>
-    </w:lvlOverride>
-  </w:num>
-  <w:num w:numId="1021">
     <w:abstractNumId w:val="99411"/>
     <w:lvlOverride w:ilvl="0">
       <w:startOverride w:val="1"/>

</xml_diff>

<commit_message>
Revert to simpler diagram layout in section 4
Co-authored-by: irfan-ghzl <106226088+irfan-ghzl@users.noreply.github.com>
</commit_message>
<xml_diff>
--- a/JURNAL_SISTEM_PENGADUAN_MASYARAKAT.docx
+++ b/JURNAL_SISTEM_PENGADUAN_MASYARAKAT.docx
@@ -1547,103 +1547,21 @@
         <w:t xml:space="preserve">4. PERANCANGAN SISTEM</w:t>
       </w:r>
     </w:p>
+    <w:bookmarkStart w:id="36" w:name="use-case-diagram"/>
+    <w:p>
+      <w:pPr>
+        <w:pStyle w:val="Heading3"/>
+      </w:pPr>
+      <w:r>
+        <w:t xml:space="preserve">4.1 Use Case Diagram</w:t>
+      </w:r>
+    </w:p>
     <w:p>
       <w:pPr>
         <w:pStyle w:val="FirstParagraph"/>
       </w:pPr>
       <w:r>
-        <w:t xml:space="preserve">Bagian ini menjelaskan perancangan sistem menggunakan diagram-diagram UML (Unified Modeling Language) yang menggambarkan berbagai aspek sistem dari sudut pandang yang berbeda. Perancangan sistem meliputi Use Case Diagram untuk menggambarkan fungsionalitas sistem, Activity Diagram untuk alur proses, Sequence Diagram untuk interaksi antar komponen, Class Diagram untuk struktur data, dan Entity Relationship Diagram untuk desain database.</w:t>
-      </w:r>
-    </w:p>
-    <w:bookmarkStart w:id="36" w:name="use-case-diagram"/>
-    <w:p>
-      <w:pPr>
-        <w:pStyle w:val="Heading3"/>
-      </w:pPr>
-      <w:r>
-        <w:t xml:space="preserve">4.1 Use Case Diagram</w:t>
-      </w:r>
-    </w:p>
-    <w:p>
-      <w:pPr>
-        <w:pStyle w:val="FirstParagraph"/>
-      </w:pPr>
-      <w:r>
-        <w:t xml:space="preserve">Use Case Diagram merupakan diagram yang menggambarkan interaksi antara aktor (pengguna) dengan sistem. Diagram ini menunjukkan fungsionalitas apa saja yang dapat dilakukan oleh setiap aktor dalam sistem. Dalam Sistem Pengaduan Masyarakat ini, terdapat tiga aktor utama dengan peran dan hak akses yang berbeda:</w:t>
-      </w:r>
-    </w:p>
-    <w:p>
-      <w:pPr>
-        <w:numPr>
-          <w:ilvl w:val="0"/>
-          <w:numId w:val="1006"/>
-        </w:numPr>
-        <w:pStyle w:val="Compact"/>
-      </w:pPr>
-      <w:r>
-        <w:rPr>
-          <w:bCs/>
-          <w:b/>
-        </w:rPr>
-        <w:t xml:space="preserve">Masyarakat</w:t>
-      </w:r>
-      <w:r>
-        <w:t xml:space="preserve"> </w:t>
-      </w:r>
-      <w:r>
-        <w:t xml:space="preserve">- Pengguna umum yang dapat mendaftar, membuat pengaduan, dan memantau status pengaduan mereka.</w:t>
-      </w:r>
-    </w:p>
-    <w:p>
-      <w:pPr>
-        <w:numPr>
-          <w:ilvl w:val="0"/>
-          <w:numId w:val="1006"/>
-        </w:numPr>
-        <w:pStyle w:val="Compact"/>
-      </w:pPr>
-      <w:r>
-        <w:rPr>
-          <w:bCs/>
-          <w:b/>
-        </w:rPr>
-        <w:t xml:space="preserve">Petugas</w:t>
-      </w:r>
-      <w:r>
-        <w:t xml:space="preserve"> </w:t>
-      </w:r>
-      <w:r>
-        <w:t xml:space="preserve">- Aparatur pemerintah yang bertugas menangani dan merespons pengaduan dari masyarakat.</w:t>
-      </w:r>
-    </w:p>
-    <w:p>
-      <w:pPr>
-        <w:numPr>
-          <w:ilvl w:val="0"/>
-          <w:numId w:val="1006"/>
-        </w:numPr>
-        <w:pStyle w:val="Compact"/>
-      </w:pPr>
-      <w:r>
-        <w:rPr>
-          <w:bCs/>
-          <w:b/>
-        </w:rPr>
-        <w:t xml:space="preserve">Admin</w:t>
-      </w:r>
-      <w:r>
-        <w:t xml:space="preserve"> </w:t>
-      </w:r>
-      <w:r>
-        <w:t xml:space="preserve">- Pengelola sistem yang memiliki akses penuh untuk mengelola pengguna, kategori, dan seluruh pengaduan.</w:t>
-      </w:r>
-    </w:p>
-    <w:p>
-      <w:pPr>
-        <w:pStyle w:val="FirstParagraph"/>
-      </w:pPr>
-      <w:r>
-        <w:t xml:space="preserve">Berikut adalah Use Case Diagram yang menggambarkan interaksi ketiga aktor dengan sistem:</w:t>
+        <w:t xml:space="preserve">Use Case Diagram menggambarkan interaksi antara aktor dengan sistem. Terdapat tiga aktor utama dalam sistem: Masyarakat, Petugas, dan Admin.</w:t>
       </w:r>
     </w:p>
     <w:p>
@@ -1979,26 +1897,6 @@
           <w:rStyle w:val="VerbatimChar"/>
         </w:rPr>
         <w:t xml:space="preserve">    Admin --&gt; UC7</w:t>
-      </w:r>
-    </w:p>
-    <w:p>
-      <w:pPr>
-        <w:pStyle w:val="FirstParagraph"/>
-      </w:pPr>
-      <w:r>
-        <w:rPr>
-          <w:bCs/>
-          <w:b/>
-        </w:rPr>
-        <w:t xml:space="preserve">Gambar 4.1 Use Case Diagram Sistem Pengaduan Masyarakat</w:t>
-      </w:r>
-    </w:p>
-    <w:p>
-      <w:pPr>
-        <w:pStyle w:val="BodyText"/>
-      </w:pPr>
-      <w:r>
-        <w:t xml:space="preserve">Dari diagram di atas, dapat dilihat bahwa masyarakat memiliki akses untuk melakukan registrasi, login, dan mengelola pengaduan mereka sendiri. Petugas dapat login dan menangani pengaduan yang di-assign kepadanya. Sedangkan admin memiliki akses penuh terhadap seluruh fungsi manajemen sistem.</w:t>
       </w:r>
     </w:p>
     <w:bookmarkEnd w:id="36"/>
@@ -2016,7 +1914,7 @@
         <w:pStyle w:val="FirstParagraph"/>
       </w:pPr>
       <w:r>
-        <w:t xml:space="preserve">Activity Diagram menggambarkan alur kerja (workflow) dari suatu proses bisnis dalam sistem. Diagram ini menunjukkan urutan aktivitas yang terjadi dari awal hingga akhir proses, termasuk kondisi percabangan dan keputusan yang mungkin terjadi. Dalam konteks Sistem Pengaduan Masyarakat, Activity Diagram di bawah ini menggambarkan alur lengkap proses pengaduan mulai dari registrasi pengguna hingga penyelesaian pengaduan.</w:t>
+        <w:t xml:space="preserve">Activity Diagram menggambarkan alur proses pengaduan dalam sistem dari registrasi hingga penyelesaian pengaduan.</w:t>
       </w:r>
     </w:p>
     <w:p>
@@ -2370,26 +2268,6 @@
           <w:rStyle w:val="VerbatimChar"/>
         </w:rPr>
         <w:t xml:space="preserve">    Rating --&gt; End</w:t>
-      </w:r>
-    </w:p>
-    <w:p>
-      <w:pPr>
-        <w:pStyle w:val="FirstParagraph"/>
-      </w:pPr>
-      <w:r>
-        <w:rPr>
-          <w:bCs/>
-          <w:b/>
-        </w:rPr>
-        <w:t xml:space="preserve">Gambar 4.2 Activity Diagram Proses Pengaduan Masyarakat</w:t>
-      </w:r>
-    </w:p>
-    <w:p>
-      <w:pPr>
-        <w:pStyle w:val="BodyText"/>
-      </w:pPr>
-      <w:r>
-        <w:t xml:space="preserve">Diagram di atas menunjukkan bahwa proses dimulai dari pengguna yang harus login terlebih dahulu. Jika belum memiliki akun, pengguna harus melakukan registrasi. Setelah berhasil login, masyarakat dapat membuat pengaduan dengan mengisi form dan mengunggah bukti pendukung. Pengaduan kemudian di-assign ke petugas untuk ditinjau dan diproses. Proses berakhir ketika masyarakat memberikan rating atas penanganan pengaduan.</w:t>
       </w:r>
     </w:p>
     <w:bookmarkEnd w:id="37"/>
@@ -2407,7 +2285,7 @@
         <w:pStyle w:val="FirstParagraph"/>
       </w:pPr>
       <w:r>
-        <w:t xml:space="preserve">Sequence Diagram adalah diagram yang menggambarkan interaksi antar objek dalam sistem berdasarkan urutan waktu. Diagram ini sangat berguna untuk memahami bagaimana komponen-komponen sistem berkomunikasi satu sama lain dalam menyelesaikan suatu proses. Sequence Diagram berikut menunjukkan interaksi detail antara Masyarakat, User Interface, Authentication Service, API Server, Database, Notification Service, dan Petugas dalam proses pembuatan dan penanganan pengaduan.</w:t>
+        <w:t xml:space="preserve">Sequence Diagram menunjukkan interaksi antar komponen sistem dalam urutan waktu untuk proses pembuatan dan penanganan pengaduan.</w:t>
       </w:r>
     </w:p>
     <w:p>
@@ -2932,26 +2810,6 @@
           <w:rStyle w:val="VerbatimChar"/>
         </w:rPr>
         <w:t xml:space="preserve">    UI--&gt;&gt;P: Konfirmasi tanggapan</w:t>
-      </w:r>
-    </w:p>
-    <w:p>
-      <w:pPr>
-        <w:pStyle w:val="FirstParagraph"/>
-      </w:pPr>
-      <w:r>
-        <w:rPr>
-          <w:bCs/>
-          <w:b/>
-        </w:rPr>
-        <w:t xml:space="preserve">Gambar 4.3 Sequence Diagram Proses Pengaduan</w:t>
-      </w:r>
-    </w:p>
-    <w:p>
-      <w:pPr>
-        <w:pStyle w:val="BodyText"/>
-      </w:pPr>
-      <w:r>
-        <w:t xml:space="preserve">Sequence Diagram di atas menggambarkan alur komunikasi yang terjadi saat masyarakat membuat pengaduan dan petugas menanganinya. Setiap panah menunjukkan pesan atau request yang dikirim dari satu komponen ke komponen lainnya, dengan urutan dari atas ke bawah mengikuti kronologi waktu. Garis putus-putus menunjukkan response atau balasan dari komponen tujuan.</w:t>
       </w:r>
     </w:p>
     <w:bookmarkEnd w:id="38"/>
@@ -2969,125 +2827,7 @@
         <w:pStyle w:val="FirstParagraph"/>
       </w:pPr>
       <w:r>
-        <w:t xml:space="preserve">Class Diagram adalah diagram yang menggambarkan struktur statis dari sistem dengan menunjukkan kelas-kelas yang ada beserta atribut, method, dan relasi antar kelas. Diagram ini merupakan dasar untuk implementasi object-oriented programming pada sistem. Dalam Sistem Pengaduan Masyarakat, terdapat beberapa kelas utama yang saling berhubungan:</w:t>
-      </w:r>
-    </w:p>
-    <w:p>
-      <w:pPr>
-        <w:numPr>
-          <w:ilvl w:val="0"/>
-          <w:numId w:val="1007"/>
-        </w:numPr>
-        <w:pStyle w:val="Compact"/>
-      </w:pPr>
-      <w:r>
-        <w:rPr>
-          <w:bCs/>
-          <w:b/>
-        </w:rPr>
-        <w:t xml:space="preserve">User</w:t>
-      </w:r>
-      <w:r>
-        <w:t xml:space="preserve"> </w:t>
-      </w:r>
-      <w:r>
-        <w:t xml:space="preserve">- Kelas induk yang merepresentasikan pengguna sistem dengan subclass Masyarakat, Petugas, dan Admin.</w:t>
-      </w:r>
-    </w:p>
-    <w:p>
-      <w:pPr>
-        <w:numPr>
-          <w:ilvl w:val="0"/>
-          <w:numId w:val="1007"/>
-        </w:numPr>
-        <w:pStyle w:val="Compact"/>
-      </w:pPr>
-      <w:r>
-        <w:rPr>
-          <w:bCs/>
-          <w:b/>
-        </w:rPr>
-        <w:t xml:space="preserve">Pengaduan</w:t>
-      </w:r>
-      <w:r>
-        <w:t xml:space="preserve"> </w:t>
-      </w:r>
-      <w:r>
-        <w:t xml:space="preserve">- Kelas inti yang merepresentasikan data pengaduan dari masyarakat.</w:t>
-      </w:r>
-    </w:p>
-    <w:p>
-      <w:pPr>
-        <w:numPr>
-          <w:ilvl w:val="0"/>
-          <w:numId w:val="1007"/>
-        </w:numPr>
-        <w:pStyle w:val="Compact"/>
-      </w:pPr>
-      <w:r>
-        <w:rPr>
-          <w:bCs/>
-          <w:b/>
-        </w:rPr>
-        <w:t xml:space="preserve">Kategori</w:t>
-      </w:r>
-      <w:r>
-        <w:t xml:space="preserve"> </w:t>
-      </w:r>
-      <w:r>
-        <w:t xml:space="preserve">- Kelas untuk mengkategorikan jenis pengaduan.</w:t>
-      </w:r>
-    </w:p>
-    <w:p>
-      <w:pPr>
-        <w:numPr>
-          <w:ilvl w:val="0"/>
-          <w:numId w:val="1007"/>
-        </w:numPr>
-        <w:pStyle w:val="Compact"/>
-      </w:pPr>
-      <w:r>
-        <w:rPr>
-          <w:bCs/>
-          <w:b/>
-        </w:rPr>
-        <w:t xml:space="preserve">Tanggapan</w:t>
-      </w:r>
-      <w:r>
-        <w:t xml:space="preserve"> </w:t>
-      </w:r>
-      <w:r>
-        <w:t xml:space="preserve">- Kelas untuk menyimpan respons petugas terhadap pengaduan.</w:t>
-      </w:r>
-    </w:p>
-    <w:p>
-      <w:pPr>
-        <w:numPr>
-          <w:ilvl w:val="0"/>
-          <w:numId w:val="1007"/>
-        </w:numPr>
-        <w:pStyle w:val="Compact"/>
-      </w:pPr>
-      <w:r>
-        <w:rPr>
-          <w:bCs/>
-          <w:b/>
-        </w:rPr>
-        <w:t xml:space="preserve">Kelas Pendukung</w:t>
-      </w:r>
-      <w:r>
-        <w:t xml:space="preserve"> </w:t>
-      </w:r>
-      <w:r>
-        <w:t xml:space="preserve">- FileBukti, Rating, Notifikasi, dan StatusHistory.</w:t>
-      </w:r>
-    </w:p>
-    <w:p>
-      <w:pPr>
-        <w:pStyle w:val="FirstParagraph"/>
-      </w:pPr>
-      <w:r>
-        <w:t xml:space="preserve">Berikut adalah Class Diagram lengkap dari sistem:</w:t>
+        <w:t xml:space="preserve">Class Diagram menggambarkan struktur data dan relasi antar kelas dalam sistem.</w:t>
       </w:r>
     </w:p>
     <w:p>
@@ -4395,26 +4135,6 @@
           <w:rStyle w:val="VerbatimChar"/>
         </w:rPr>
         <w:t xml:space="preserve">    Petugas "1" --&gt; "*" Tanggapan : membuat</w:t>
-      </w:r>
-    </w:p>
-    <w:p>
-      <w:pPr>
-        <w:pStyle w:val="FirstParagraph"/>
-      </w:pPr>
-      <w:r>
-        <w:rPr>
-          <w:bCs/>
-          <w:b/>
-        </w:rPr>
-        <w:t xml:space="preserve">Gambar 4.4 Class Diagram Sistem Pengaduan Masyarakat</w:t>
-      </w:r>
-    </w:p>
-    <w:p>
-      <w:pPr>
-        <w:pStyle w:val="BodyText"/>
-      </w:pPr>
-      <w:r>
-        <w:t xml:space="preserve">Class Diagram di atas menunjukkan hierarki inheritance dimana kelas Masyarakat, Petugas, dan Admin mewarisi atribut dan method dari kelas User. Relasi antar kelas ditunjukkan dengan garis yang menghubungkan kelas-kelas tersebut, dengan kardinalitas yang menunjukkan jumlah instance yang dapat berelasi (misalnya, satu masyarakat dapat membuat banyak pengaduan).</w:t>
       </w:r>
     </w:p>
     <w:bookmarkEnd w:id="39"/>
@@ -4432,183 +4152,7 @@
         <w:pStyle w:val="FirstParagraph"/>
       </w:pPr>
       <w:r>
-        <w:t xml:space="preserve">Entity Relationship Diagram (ERD) adalah diagram yang menggambarkan struktur database dengan menunjukkan entitas (tabel), atribut (kolom), dan relasi antar entitas. ERD menjadi acuan dalam pembuatan skema database PostgreSQL. Berikut adalah ERD yang menggambarkan struktur database Sistem Pengaduan Masyarakat dengan delapan tabel utama:</w:t>
-      </w:r>
-    </w:p>
-    <w:p>
-      <w:pPr>
-        <w:numPr>
-          <w:ilvl w:val="0"/>
-          <w:numId w:val="1008"/>
-        </w:numPr>
-        <w:pStyle w:val="Compact"/>
-      </w:pPr>
-      <w:r>
-        <w:rPr>
-          <w:bCs/>
-          <w:b/>
-        </w:rPr>
-        <w:t xml:space="preserve">USERS</w:t>
-      </w:r>
-      <w:r>
-        <w:t xml:space="preserve"> </w:t>
-      </w:r>
-      <w:r>
-        <w:t xml:space="preserve">- Menyimpan data semua pengguna sistem</w:t>
-      </w:r>
-    </w:p>
-    <w:p>
-      <w:pPr>
-        <w:numPr>
-          <w:ilvl w:val="0"/>
-          <w:numId w:val="1008"/>
-        </w:numPr>
-        <w:pStyle w:val="Compact"/>
-      </w:pPr>
-      <w:r>
-        <w:rPr>
-          <w:bCs/>
-          <w:b/>
-        </w:rPr>
-        <w:t xml:space="preserve">PENGADUAN</w:t>
-      </w:r>
-      <w:r>
-        <w:t xml:space="preserve"> </w:t>
-      </w:r>
-      <w:r>
-        <w:t xml:space="preserve">- Menyimpan data pengaduan dari masyarakat</w:t>
-      </w:r>
-    </w:p>
-    <w:p>
-      <w:pPr>
-        <w:numPr>
-          <w:ilvl w:val="0"/>
-          <w:numId w:val="1008"/>
-        </w:numPr>
-        <w:pStyle w:val="Compact"/>
-      </w:pPr>
-      <w:r>
-        <w:rPr>
-          <w:bCs/>
-          <w:b/>
-        </w:rPr>
-        <w:t xml:space="preserve">KATEGORI</w:t>
-      </w:r>
-      <w:r>
-        <w:t xml:space="preserve"> </w:t>
-      </w:r>
-      <w:r>
-        <w:t xml:space="preserve">- Menyimpan kategori jenis pengaduan</w:t>
-      </w:r>
-    </w:p>
-    <w:p>
-      <w:pPr>
-        <w:numPr>
-          <w:ilvl w:val="0"/>
-          <w:numId w:val="1008"/>
-        </w:numPr>
-        <w:pStyle w:val="Compact"/>
-      </w:pPr>
-      <w:r>
-        <w:rPr>
-          <w:bCs/>
-          <w:b/>
-        </w:rPr>
-        <w:t xml:space="preserve">FILE_BUKTI</w:t>
-      </w:r>
-      <w:r>
-        <w:t xml:space="preserve"> </w:t>
-      </w:r>
-      <w:r>
-        <w:t xml:space="preserve">- Menyimpan file bukti pendukung pengaduan</w:t>
-      </w:r>
-    </w:p>
-    <w:p>
-      <w:pPr>
-        <w:numPr>
-          <w:ilvl w:val="0"/>
-          <w:numId w:val="1008"/>
-        </w:numPr>
-        <w:pStyle w:val="Compact"/>
-      </w:pPr>
-      <w:r>
-        <w:rPr>
-          <w:bCs/>
-          <w:b/>
-        </w:rPr>
-        <w:t xml:space="preserve">TANGGAPAN</w:t>
-      </w:r>
-      <w:r>
-        <w:t xml:space="preserve"> </w:t>
-      </w:r>
-      <w:r>
-        <w:t xml:space="preserve">- Menyimpan tanggapan petugas</w:t>
-      </w:r>
-    </w:p>
-    <w:p>
-      <w:pPr>
-        <w:numPr>
-          <w:ilvl w:val="0"/>
-          <w:numId w:val="1008"/>
-        </w:numPr>
-        <w:pStyle w:val="Compact"/>
-      </w:pPr>
-      <w:r>
-        <w:rPr>
-          <w:bCs/>
-          <w:b/>
-        </w:rPr>
-        <w:t xml:space="preserve">RATING</w:t>
-      </w:r>
-      <w:r>
-        <w:t xml:space="preserve"> </w:t>
-      </w:r>
-      <w:r>
-        <w:t xml:space="preserve">- Menyimpan penilaian masyarakat</w:t>
-      </w:r>
-    </w:p>
-    <w:p>
-      <w:pPr>
-        <w:numPr>
-          <w:ilvl w:val="0"/>
-          <w:numId w:val="1008"/>
-        </w:numPr>
-        <w:pStyle w:val="Compact"/>
-      </w:pPr>
-      <w:r>
-        <w:rPr>
-          <w:bCs/>
-          <w:b/>
-        </w:rPr>
-        <w:t xml:space="preserve">NOTIFIKASI</w:t>
-      </w:r>
-      <w:r>
-        <w:t xml:space="preserve"> </w:t>
-      </w:r>
-      <w:r>
-        <w:t xml:space="preserve">- Menyimpan notifikasi untuk pengguna</w:t>
-      </w:r>
-    </w:p>
-    <w:p>
-      <w:pPr>
-        <w:numPr>
-          <w:ilvl w:val="0"/>
-          <w:numId w:val="1008"/>
-        </w:numPr>
-        <w:pStyle w:val="Compact"/>
-      </w:pPr>
-      <w:r>
-        <w:rPr>
-          <w:bCs/>
-          <w:b/>
-        </w:rPr>
-        <w:t xml:space="preserve">STATUS_HISTORY</w:t>
-      </w:r>
-      <w:r>
-        <w:t xml:space="preserve"> </w:t>
-      </w:r>
-      <w:r>
-        <w:t xml:space="preserve">- Menyimpan riwayat perubahan status</w:t>
+        <w:t xml:space="preserve">Entity Relationship Diagram menggambarkan struktur database dan relasi antar tabel.</w:t>
       </w:r>
     </w:p>
     <w:p>
@@ -5448,154 +4992,6 @@
           <w:rStyle w:val="VerbatimChar"/>
         </w:rPr>
         <w:t xml:space="preserve">    }</w:t>
-      </w:r>
-    </w:p>
-    <w:p>
-      <w:pPr>
-        <w:pStyle w:val="FirstParagraph"/>
-      </w:pPr>
-      <w:r>
-        <w:rPr>
-          <w:bCs/>
-          <w:b/>
-        </w:rPr>
-        <w:t xml:space="preserve">Gambar 4.5 Entity Relationship Diagram Database Sistem</w:t>
-      </w:r>
-    </w:p>
-    <w:p>
-      <w:pPr>
-        <w:pStyle w:val="BodyText"/>
-      </w:pPr>
-      <w:r>
-        <w:t xml:space="preserve">ERD di atas menunjukkan relasi antar tabel dalam database. Notasi yang digunakan adalah crow’s foot notation dimana:</w:t>
-      </w:r>
-      <w:r>
-        <w:t xml:space="preserve"> </w:t>
-      </w:r>
-      <w:r>
-        <w:t xml:space="preserve">-</w:t>
-      </w:r>
-      <w:r>
-        <w:t xml:space="preserve"> </w:t>
-      </w:r>
-      <w:r>
-        <w:rPr>
-          <w:rStyle w:val="VerbatimChar"/>
-        </w:rPr>
-        <w:t xml:space="preserve">||</w:t>
-      </w:r>
-      <w:r>
-        <w:t xml:space="preserve"> </w:t>
-      </w:r>
-      <w:r>
-        <w:t xml:space="preserve">menunjukkan satu dan hanya satu (one and only one)</w:t>
-      </w:r>
-      <w:r>
-        <w:t xml:space="preserve"> </w:t>
-      </w:r>
-      <w:r>
-        <w:t xml:space="preserve">-</w:t>
-      </w:r>
-      <w:r>
-        <w:t xml:space="preserve"> </w:t>
-      </w:r>
-      <w:r>
-        <w:rPr>
-          <w:rStyle w:val="VerbatimChar"/>
-        </w:rPr>
-        <w:t xml:space="preserve">|o</w:t>
-      </w:r>
-      <w:r>
-        <w:t xml:space="preserve"> </w:t>
-      </w:r>
-      <w:r>
-        <w:t xml:space="preserve">menunjukkan nol atau satu (zero or one)</w:t>
-      </w:r>
-      <w:r>
-        <w:t xml:space="preserve"> </w:t>
-      </w:r>
-      <w:r>
-        <w:t xml:space="preserve">-</w:t>
-      </w:r>
-      <w:r>
-        <w:t xml:space="preserve"> </w:t>
-      </w:r>
-      <w:r>
-        <w:rPr>
-          <w:rStyle w:val="VerbatimChar"/>
-        </w:rPr>
-        <w:t xml:space="preserve">o{</w:t>
-      </w:r>
-      <w:r>
-        <w:t xml:space="preserve"> </w:t>
-      </w:r>
-      <w:r>
-        <w:t xml:space="preserve">menunjukkan nol atau banyak (zero or many)</w:t>
-      </w:r>
-      <w:r>
-        <w:t xml:space="preserve"> </w:t>
-      </w:r>
-      <w:r>
-        <w:t xml:space="preserve">-</w:t>
-      </w:r>
-      <w:r>
-        <w:t xml:space="preserve"> </w:t>
-      </w:r>
-      <w:r>
-        <w:rPr>
-          <w:rStyle w:val="VerbatimChar"/>
-        </w:rPr>
-        <w:t xml:space="preserve">PK</w:t>
-      </w:r>
-      <w:r>
-        <w:t xml:space="preserve"> </w:t>
-      </w:r>
-      <w:r>
-        <w:t xml:space="preserve">adalah Primary Key dan</w:t>
-      </w:r>
-      <w:r>
-        <w:t xml:space="preserve"> </w:t>
-      </w:r>
-      <w:r>
-        <w:rPr>
-          <w:rStyle w:val="VerbatimChar"/>
-        </w:rPr>
-        <w:t xml:space="preserve">FK</w:t>
-      </w:r>
-      <w:r>
-        <w:t xml:space="preserve"> </w:t>
-      </w:r>
-      <w:r>
-        <w:t xml:space="preserve">adalah Foreign Key</w:t>
-      </w:r>
-      <w:r>
-        <w:t xml:space="preserve"> </w:t>
-      </w:r>
-      <w:r>
-        <w:t xml:space="preserve">-</w:t>
-      </w:r>
-      <w:r>
-        <w:t xml:space="preserve"> </w:t>
-      </w:r>
-      <w:r>
-        <w:rPr>
-          <w:rStyle w:val="VerbatimChar"/>
-        </w:rPr>
-        <w:t xml:space="preserve">UK</w:t>
-      </w:r>
-      <w:r>
-        <w:t xml:space="preserve"> </w:t>
-      </w:r>
-      <w:r>
-        <w:t xml:space="preserve">adalah Unique Key</w:t>
-      </w:r>
-    </w:p>
-    <w:p>
-      <w:pPr>
-        <w:pStyle w:val="BodyText"/>
-      </w:pPr>
-      <w:r>
-        <w:t xml:space="preserve">Dengan perancangan database ini, sistem dapat menyimpan dan mengelola data pengaduan secara terstruktur dengan integritas data yang terjamin melalui foreign key constraints.</w:t>
       </w:r>
     </w:p>
     <w:p>
@@ -10962,7 +10358,7 @@
       <w:pPr>
         <w:numPr>
           <w:ilvl w:val="0"/>
-          <w:numId w:val="1009"/>
+          <w:numId w:val="1006"/>
         </w:numPr>
       </w:pPr>
       <w:r>
@@ -10973,7 +10369,7 @@
       <w:pPr>
         <w:numPr>
           <w:ilvl w:val="0"/>
-          <w:numId w:val="1009"/>
+          <w:numId w:val="1006"/>
         </w:numPr>
       </w:pPr>
       <w:r>
@@ -10984,7 +10380,7 @@
       <w:pPr>
         <w:numPr>
           <w:ilvl w:val="0"/>
-          <w:numId w:val="1009"/>
+          <w:numId w:val="1006"/>
         </w:numPr>
       </w:pPr>
       <w:r>
@@ -10995,7 +10391,7 @@
       <w:pPr>
         <w:numPr>
           <w:ilvl w:val="0"/>
-          <w:numId w:val="1009"/>
+          <w:numId w:val="1006"/>
         </w:numPr>
       </w:pPr>
       <w:r>
@@ -11006,7 +10402,7 @@
       <w:pPr>
         <w:numPr>
           <w:ilvl w:val="0"/>
-          <w:numId w:val="1009"/>
+          <w:numId w:val="1006"/>
         </w:numPr>
       </w:pPr>
       <w:r>
@@ -11035,7 +10431,7 @@
       <w:pPr>
         <w:numPr>
           <w:ilvl w:val="0"/>
-          <w:numId w:val="1010"/>
+          <w:numId w:val="1007"/>
         </w:numPr>
       </w:pPr>
       <w:r>
@@ -11056,7 +10452,7 @@
       <w:pPr>
         <w:numPr>
           <w:ilvl w:val="0"/>
-          <w:numId w:val="1010"/>
+          <w:numId w:val="1007"/>
         </w:numPr>
       </w:pPr>
       <w:r>
@@ -11077,7 +10473,7 @@
       <w:pPr>
         <w:numPr>
           <w:ilvl w:val="0"/>
-          <w:numId w:val="1010"/>
+          <w:numId w:val="1007"/>
         </w:numPr>
       </w:pPr>
       <w:r>
@@ -11098,7 +10494,7 @@
       <w:pPr>
         <w:numPr>
           <w:ilvl w:val="0"/>
-          <w:numId w:val="1010"/>
+          <w:numId w:val="1007"/>
         </w:numPr>
       </w:pPr>
       <w:r>
@@ -11119,7 +10515,7 @@
       <w:pPr>
         <w:numPr>
           <w:ilvl w:val="0"/>
-          <w:numId w:val="1010"/>
+          <w:numId w:val="1007"/>
         </w:numPr>
       </w:pPr>
       <w:r>
@@ -11140,7 +10536,7 @@
       <w:pPr>
         <w:numPr>
           <w:ilvl w:val="0"/>
-          <w:numId w:val="1010"/>
+          <w:numId w:val="1007"/>
         </w:numPr>
       </w:pPr>
       <w:r>
@@ -11843,96 +11239,6 @@
     </w:lvlOverride>
   </w:num>
   <w:num w:numId="1007">
-    <w:abstractNumId w:val="99411"/>
-    <w:lvlOverride w:ilvl="0">
-      <w:startOverride w:val="1"/>
-    </w:lvlOverride>
-    <w:lvlOverride w:ilvl="1">
-      <w:startOverride w:val="1"/>
-    </w:lvlOverride>
-    <w:lvlOverride w:ilvl="2">
-      <w:startOverride w:val="1"/>
-    </w:lvlOverride>
-    <w:lvlOverride w:ilvl="3">
-      <w:startOverride w:val="1"/>
-    </w:lvlOverride>
-    <w:lvlOverride w:ilvl="4">
-      <w:startOverride w:val="1"/>
-    </w:lvlOverride>
-    <w:lvlOverride w:ilvl="5">
-      <w:startOverride w:val="1"/>
-    </w:lvlOverride>
-    <w:lvlOverride w:ilvl="6">
-      <w:startOverride w:val="1"/>
-    </w:lvlOverride>
-    <w:lvlOverride w:ilvl="7">
-      <w:startOverride w:val="1"/>
-    </w:lvlOverride>
-    <w:lvlOverride w:ilvl="8">
-      <w:startOverride w:val="1"/>
-    </w:lvlOverride>
-  </w:num>
-  <w:num w:numId="1008">
-    <w:abstractNumId w:val="99411"/>
-    <w:lvlOverride w:ilvl="0">
-      <w:startOverride w:val="1"/>
-    </w:lvlOverride>
-    <w:lvlOverride w:ilvl="1">
-      <w:startOverride w:val="1"/>
-    </w:lvlOverride>
-    <w:lvlOverride w:ilvl="2">
-      <w:startOverride w:val="1"/>
-    </w:lvlOverride>
-    <w:lvlOverride w:ilvl="3">
-      <w:startOverride w:val="1"/>
-    </w:lvlOverride>
-    <w:lvlOverride w:ilvl="4">
-      <w:startOverride w:val="1"/>
-    </w:lvlOverride>
-    <w:lvlOverride w:ilvl="5">
-      <w:startOverride w:val="1"/>
-    </w:lvlOverride>
-    <w:lvlOverride w:ilvl="6">
-      <w:startOverride w:val="1"/>
-    </w:lvlOverride>
-    <w:lvlOverride w:ilvl="7">
-      <w:startOverride w:val="1"/>
-    </w:lvlOverride>
-    <w:lvlOverride w:ilvl="8">
-      <w:startOverride w:val="1"/>
-    </w:lvlOverride>
-  </w:num>
-  <w:num w:numId="1009">
-    <w:abstractNumId w:val="99411"/>
-    <w:lvlOverride w:ilvl="0">
-      <w:startOverride w:val="1"/>
-    </w:lvlOverride>
-    <w:lvlOverride w:ilvl="1">
-      <w:startOverride w:val="1"/>
-    </w:lvlOverride>
-    <w:lvlOverride w:ilvl="2">
-      <w:startOverride w:val="1"/>
-    </w:lvlOverride>
-    <w:lvlOverride w:ilvl="3">
-      <w:startOverride w:val="1"/>
-    </w:lvlOverride>
-    <w:lvlOverride w:ilvl="4">
-      <w:startOverride w:val="1"/>
-    </w:lvlOverride>
-    <w:lvlOverride w:ilvl="5">
-      <w:startOverride w:val="1"/>
-    </w:lvlOverride>
-    <w:lvlOverride w:ilvl="6">
-      <w:startOverride w:val="1"/>
-    </w:lvlOverride>
-    <w:lvlOverride w:ilvl="7">
-      <w:startOverride w:val="1"/>
-    </w:lvlOverride>
-    <w:lvlOverride w:ilvl="8">
-      <w:startOverride w:val="1"/>
-    </w:lvlOverride>
-  </w:num>
-  <w:num w:numId="1010">
     <w:abstractNumId w:val="99411"/>
     <w:lvlOverride w:ilvl="0">
       <w:startOverride w:val="1"/>

</xml_diff>

<commit_message>
fix: Perbaiki API endpoint pada jurnal dan dokumentasi diagram
Co-authored-by: irfan-ghzl <106226088+irfan-ghzl@users.noreply.github.com>
</commit_message>
<xml_diff>
--- a/JURNAL_SISTEM_PENGADUAN_MASYARAKAT.docx
+++ b/JURNAL_SISTEM_PENGADUAN_MASYARAKAT.docx
@@ -2485,7 +2485,7 @@
         <w:rPr>
           <w:rStyle w:val="VerbatimChar"/>
         </w:rPr>
-        <w:t xml:space="preserve">    UI-&gt;&gt;API: POST /api/complaints</w:t>
+        <w:t xml:space="preserve">    UI-&gt;&gt;API: POST /api/pengaduan</w:t>
       </w:r>
       <w:r>
         <w:br/>
@@ -2611,7 +2611,7 @@
         <w:rPr>
           <w:rStyle w:val="VerbatimChar"/>
         </w:rPr>
-        <w:t xml:space="preserve">    UI-&gt;&gt;API: GET /api/complaints/{id}</w:t>
+        <w:t xml:space="preserve">    UI-&gt;&gt;API: GET /api/pengaduan/{id}</w:t>
       </w:r>
       <w:r>
         <w:br/>
@@ -2674,7 +2674,7 @@
         <w:rPr>
           <w:rStyle w:val="VerbatimChar"/>
         </w:rPr>
-        <w:t xml:space="preserve">    UI-&gt;&gt;API: PUT /api/complaints/{id}/status</w:t>
+        <w:t xml:space="preserve">    UI-&gt;&gt;API: PUT /api/pengaduan/{id}/status</w:t>
       </w:r>
       <w:r>
         <w:br/>
@@ -2755,7 +2755,7 @@
         <w:rPr>
           <w:rStyle w:val="VerbatimChar"/>
         </w:rPr>
-        <w:t xml:space="preserve">    UI-&gt;&gt;API: POST /api/complaints/{id}/response</w:t>
+        <w:t xml:space="preserve">    UI-&gt;&gt;API: POST /api/tanggapan</w:t>
       </w:r>
       <w:r>
         <w:br/>

</xml_diff>